<commit_message>
Fix agenda for 25th April.
</commit_message>
<xml_diff>
--- a/Documents/Agendas/Agenda - 25.04.docx
+++ b/Documents/Agendas/Agenda - 25.04.docx
@@ -1,10 +1,10 @@
 
 <file path=word/document.xml><?xml version="1.0" encoding="utf-8"?>
-<w:document xmlns:ve="http://schemas.openxmlformats.org/markup-compatibility/2006" xmlns:o="urn:schemas-microsoft-com:office:office" xmlns:r="http://schemas.openxmlformats.org/officeDocument/2006/relationships" xmlns:m="http://schemas.openxmlformats.org/officeDocument/2006/math" xmlns:v="urn:schemas-microsoft-com:vml" xmlns:wp="http://schemas.openxmlformats.org/drawingml/2006/wordprocessingDrawing" xmlns:w10="urn:schemas-microsoft-com:office:word" xmlns:w="http://schemas.openxmlformats.org/wordprocessingml/2006/main" xmlns:wne="http://schemas.microsoft.com/office/word/2006/wordml">
+<w:document xmlns:wpc="http://schemas.microsoft.com/office/word/2010/wordprocessingCanvas" xmlns:mc="http://schemas.openxmlformats.org/markup-compatibility/2006" xmlns:o="urn:schemas-microsoft-com:office:office" xmlns:r="http://schemas.openxmlformats.org/officeDocument/2006/relationships" xmlns:m="http://schemas.openxmlformats.org/officeDocument/2006/math" xmlns:v="urn:schemas-microsoft-com:vml" xmlns:wp14="http://schemas.microsoft.com/office/word/2010/wordprocessingDrawing" xmlns:wp="http://schemas.openxmlformats.org/drawingml/2006/wordprocessingDrawing" xmlns:w10="urn:schemas-microsoft-com:office:word" xmlns:w="http://schemas.openxmlformats.org/wordprocessingml/2006/main" xmlns:w14="http://schemas.microsoft.com/office/word/2010/wordml" xmlns:w15="http://schemas.microsoft.com/office/word/2012/wordml" xmlns:wpg="http://schemas.microsoft.com/office/word/2010/wordprocessingGroup" xmlns:wpi="http://schemas.microsoft.com/office/word/2010/wordprocessingInk" xmlns:wne="http://schemas.microsoft.com/office/word/2006/wordml" xmlns:wps="http://schemas.microsoft.com/office/word/2010/wordprocessingShape" mc:Ignorable="w14 w15 wp14">
   <w:body>
     <w:p>
       <w:pPr>
-        <w:pStyle w:val="1"/>
+        <w:pStyle w:val="Heading1"/>
         <w:shd w:val="clear" w:color="auto" w:fill="C6D9F1" w:themeFill="text2" w:themeFillTint="33"/>
       </w:pPr>
       <w:r>
@@ -13,7 +13,7 @@
     </w:p>
     <w:p>
       <w:pPr>
-        <w:pStyle w:val="1"/>
+        <w:pStyle w:val="Heading1"/>
       </w:pPr>
       <w:r>
         <w:t xml:space="preserve">Meeting </w:t>
@@ -37,10 +37,11 @@
           <w:calendar w:val="gregorian"/>
         </w:date>
       </w:sdtPr>
+      <w:sdtEndPr/>
       <w:sdtContent>
         <w:p>
           <w:pPr>
-            <w:pStyle w:val="2"/>
+            <w:pStyle w:val="Heading2"/>
           </w:pPr>
           <w:r>
             <w:t>April 25, 2016</w:t>
@@ -50,10 +51,10 @@
     </w:sdt>
     <w:p>
       <w:pPr>
-        <w:pStyle w:val="2"/>
+        <w:pStyle w:val="Heading2"/>
       </w:pPr>
       <w:r>
-        <w:t>13:00 pm</w:t>
+        <w:t>09:00</w:t>
       </w:r>
     </w:p>
     <w:p>
@@ -91,47 +92,27 @@
     </w:p>
     <w:p>
       <w:pPr>
-        <w:pStyle w:val="a"/>
+        <w:pStyle w:val="ListParagraph"/>
         <w:numPr>
           <w:ilvl w:val="0"/>
           <w:numId w:val="34"/>
         </w:numPr>
       </w:pPr>
       <w:r>
-        <w:t>Chung Kuah</w:t>
+        <w:t xml:space="preserve">Chung </w:t>
       </w:r>
+      <w:proofErr w:type="spellStart"/>
+      <w:r>
+        <w:t>Kuah</w:t>
+      </w:r>
+      <w:proofErr w:type="spellEnd"/>
       <w:r>
         <w:t xml:space="preserve"> being the teacher</w:t>
       </w:r>
     </w:p>
     <w:p>
       <w:pPr>
-        <w:pStyle w:val="a"/>
-        <w:numPr>
-          <w:ilvl w:val="0"/>
-          <w:numId w:val="34"/>
-        </w:numPr>
-      </w:pPr>
-      <w:r>
-        <w:t xml:space="preserve"> Mr. George</w:t>
-      </w:r>
-      <w:r>
-        <w:t xml:space="preserve"> being the client</w:t>
-      </w:r>
-    </w:p>
-    <w:p>
-      <w:pPr>
-        <w:pStyle w:val="a"/>
-        <w:numPr>
-          <w:ilvl w:val="0"/>
-          <w:numId w:val="0"/>
-        </w:numPr>
-        <w:ind w:left="187"/>
-      </w:pPr>
-    </w:p>
-    <w:p>
-      <w:pPr>
-        <w:pStyle w:val="a"/>
+        <w:pStyle w:val="ListParagraph"/>
       </w:pPr>
       <w:r>
         <w:t>Greeting</w:t>
@@ -139,12 +120,10 @@
       <w:r>
         <w:t>s</w:t>
       </w:r>
-      <w:bookmarkStart w:id="0" w:name="_GoBack"/>
-      <w:bookmarkEnd w:id="0"/>
     </w:p>
     <w:p>
       <w:pPr>
-        <w:pStyle w:val="a"/>
+        <w:pStyle w:val="ListParagraph"/>
       </w:pPr>
       <w:r>
         <w:t>Assigned roles within the team</w:t>
@@ -152,7 +131,7 @@
     </w:p>
     <w:p>
       <w:pPr>
-        <w:pStyle w:val="a"/>
+        <w:pStyle w:val="ListParagraph"/>
       </w:pPr>
       <w:r>
         <w:t xml:space="preserve">Open </w:t>
@@ -166,43 +145,33 @@
     </w:p>
     <w:p>
       <w:pPr>
-        <w:pStyle w:val="a4"/>
+        <w:pStyle w:val="ListNumber"/>
         <w:numPr>
           <w:ilvl w:val="0"/>
           <w:numId w:val="27"/>
         </w:numPr>
       </w:pPr>
       <w:r>
-        <w:t>Design document feedback</w:t>
+        <w:t>Documentation overall feedback</w:t>
       </w:r>
     </w:p>
     <w:p>
       <w:pPr>
-        <w:pStyle w:val="a4"/>
+        <w:pStyle w:val="ListNumber"/>
         <w:numPr>
           <w:ilvl w:val="0"/>
           <w:numId w:val="27"/>
         </w:numPr>
       </w:pPr>
       <w:r>
-        <w:t>Test plan feedback</w:t>
+        <w:t>Peer reviews feedback</w:t>
       </w:r>
+      <w:bookmarkStart w:id="0" w:name="_GoBack"/>
+      <w:bookmarkEnd w:id="0"/>
     </w:p>
     <w:p>
       <w:pPr>
-        <w:pStyle w:val="a4"/>
-        <w:numPr>
-          <w:ilvl w:val="0"/>
-          <w:numId w:val="27"/>
-        </w:numPr>
-      </w:pPr>
-      <w:r>
-        <w:t>Peer reviews feedback</w:t>
-      </w:r>
-    </w:p>
-    <w:p>
-      <w:pPr>
-        <w:pStyle w:val="a"/>
+        <w:pStyle w:val="ListParagraph"/>
       </w:pPr>
       <w:r>
         <w:t>A</w:t>
@@ -216,7 +185,7 @@
     </w:p>
     <w:p>
       <w:pPr>
-        <w:pStyle w:val="a"/>
+        <w:pStyle w:val="ListParagraph"/>
         <w:numPr>
           <w:ilvl w:val="0"/>
           <w:numId w:val="0"/>
@@ -241,7 +210,7 @@
 </file>
 
 <file path=word/endnotes.xml><?xml version="1.0" encoding="utf-8"?>
-<w:endnotes xmlns:ve="http://schemas.openxmlformats.org/markup-compatibility/2006" xmlns:o="urn:schemas-microsoft-com:office:office" xmlns:r="http://schemas.openxmlformats.org/officeDocument/2006/relationships" xmlns:m="http://schemas.openxmlformats.org/officeDocument/2006/math" xmlns:v="urn:schemas-microsoft-com:vml" xmlns:wp="http://schemas.openxmlformats.org/drawingml/2006/wordprocessingDrawing" xmlns:w10="urn:schemas-microsoft-com:office:word" xmlns:w="http://schemas.openxmlformats.org/wordprocessingml/2006/main" xmlns:wne="http://schemas.microsoft.com/office/word/2006/wordml">
+<w:endnotes xmlns:wpc="http://schemas.microsoft.com/office/word/2010/wordprocessingCanvas" xmlns:mc="http://schemas.openxmlformats.org/markup-compatibility/2006" xmlns:o="urn:schemas-microsoft-com:office:office" xmlns:r="http://schemas.openxmlformats.org/officeDocument/2006/relationships" xmlns:m="http://schemas.openxmlformats.org/officeDocument/2006/math" xmlns:v="urn:schemas-microsoft-com:vml" xmlns:wp14="http://schemas.microsoft.com/office/word/2010/wordprocessingDrawing" xmlns:wp="http://schemas.openxmlformats.org/drawingml/2006/wordprocessingDrawing" xmlns:w10="urn:schemas-microsoft-com:office:word" xmlns:w="http://schemas.openxmlformats.org/wordprocessingml/2006/main" xmlns:w14="http://schemas.microsoft.com/office/word/2010/wordml" xmlns:w15="http://schemas.microsoft.com/office/word/2012/wordml" xmlns:wpg="http://schemas.microsoft.com/office/word/2010/wordprocessingGroup" xmlns:wpi="http://schemas.microsoft.com/office/word/2010/wordprocessingInk" xmlns:wne="http://schemas.microsoft.com/office/word/2006/wordml" xmlns:wps="http://schemas.microsoft.com/office/word/2010/wordprocessingShape" mc:Ignorable="w14 w15 wp14">
   <w:endnote w:type="separator" w:id="-1">
     <w:p>
       <w:pPr>
@@ -266,17 +235,17 @@
 </file>
 
 <file path=word/footer1.xml><?xml version="1.0" encoding="utf-8"?>
-<w:ftr xmlns:ve="http://schemas.openxmlformats.org/markup-compatibility/2006" xmlns:o="urn:schemas-microsoft-com:office:office" xmlns:r="http://schemas.openxmlformats.org/officeDocument/2006/relationships" xmlns:m="http://schemas.openxmlformats.org/officeDocument/2006/math" xmlns:v="urn:schemas-microsoft-com:vml" xmlns:wp="http://schemas.openxmlformats.org/drawingml/2006/wordprocessingDrawing" xmlns:w10="urn:schemas-microsoft-com:office:word" xmlns:w="http://schemas.openxmlformats.org/wordprocessingml/2006/main" xmlns:wne="http://schemas.microsoft.com/office/word/2006/wordml">
+<w:ftr xmlns:wpc="http://schemas.microsoft.com/office/word/2010/wordprocessingCanvas" xmlns:mc="http://schemas.openxmlformats.org/markup-compatibility/2006" xmlns:o="urn:schemas-microsoft-com:office:office" xmlns:r="http://schemas.openxmlformats.org/officeDocument/2006/relationships" xmlns:m="http://schemas.openxmlformats.org/officeDocument/2006/math" xmlns:v="urn:schemas-microsoft-com:vml" xmlns:wp14="http://schemas.microsoft.com/office/word/2010/wordprocessingDrawing" xmlns:wp="http://schemas.openxmlformats.org/drawingml/2006/wordprocessingDrawing" xmlns:w10="urn:schemas-microsoft-com:office:word" xmlns:w="http://schemas.openxmlformats.org/wordprocessingml/2006/main" xmlns:w14="http://schemas.microsoft.com/office/word/2010/wordml" xmlns:w15="http://schemas.microsoft.com/office/word/2012/wordml" xmlns:wpg="http://schemas.microsoft.com/office/word/2010/wordprocessingGroup" xmlns:wpi="http://schemas.microsoft.com/office/word/2010/wordprocessingInk" xmlns:wne="http://schemas.microsoft.com/office/word/2006/wordml" xmlns:wps="http://schemas.microsoft.com/office/word/2010/wordprocessingShape" mc:Ignorable="w14 w15 wp14">
   <w:p>
     <w:pPr>
-      <w:pStyle w:val="aa"/>
+      <w:pStyle w:val="Footer"/>
     </w:pPr>
     <w:r>
       <w:rPr>
         <w:noProof/>
       </w:rPr>
       <w:pict>
-        <v:group id="Group 164" o:spid="_x0000_s2049" style="position:absolute;left:0;text-align:left;margin-left:2196.4pt;margin-top:0;width:486pt;height:42.45pt;z-index:251659264;mso-position-horizontal:right;mso-position-horizontal-relative:page;mso-position-vertical:center;mso-position-vertical-relative:bottom-margin-area" coordsize="61722,5391" o:gfxdata="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">
+        <v:group id="Group 164" o:spid="_x0000_s2049" style="position:absolute;left:0;text-align:left;margin-left:2631.2pt;margin-top:0;width:486pt;height:42.45pt;z-index:251659264;mso-position-horizontal:right;mso-position-horizontal-relative:page;mso-position-vertical:center;mso-position-vertical-relative:bottom-margin-area" coordsize="61722,5391" o:gfxdata="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">
           <v:rect id="Rectangle 165" o:spid="_x0000_s2051" style="position:absolute;left:2286;width:59436;height:2743;visibility:visible;v-text-anchor:middle" o:gfxdata="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" fillcolor="white [3212]" stroked="f" strokeweight="2pt">
             <v:fill opacity="0"/>
           </v:rect>
@@ -289,7 +258,7 @@
               <w:txbxContent>
                 <w:p>
                   <w:pPr>
-                    <w:pStyle w:val="aa"/>
+                    <w:pStyle w:val="Footer"/>
                     <w:tabs>
                       <w:tab w:val="clear" w:pos="4680"/>
                       <w:tab w:val="clear" w:pos="9360"/>
@@ -315,7 +284,7 @@
                 </w:p>
                 <w:p>
                   <w:pPr>
-                    <w:pStyle w:val="aa"/>
+                    <w:pStyle w:val="Footer"/>
                     <w:tabs>
                       <w:tab w:val="clear" w:pos="4680"/>
                       <w:tab w:val="clear" w:pos="9360"/>
@@ -332,7 +301,7 @@
                 </w:p>
                 <w:p>
                   <w:pPr>
-                    <w:pStyle w:val="aa"/>
+                    <w:pStyle w:val="Footer"/>
                     <w:tabs>
                       <w:tab w:val="clear" w:pos="4680"/>
                       <w:tab w:val="clear" w:pos="9360"/>
@@ -362,7 +331,7 @@
 </file>
 
 <file path=word/footnotes.xml><?xml version="1.0" encoding="utf-8"?>
-<w:footnotes xmlns:ve="http://schemas.openxmlformats.org/markup-compatibility/2006" xmlns:o="urn:schemas-microsoft-com:office:office" xmlns:r="http://schemas.openxmlformats.org/officeDocument/2006/relationships" xmlns:m="http://schemas.openxmlformats.org/officeDocument/2006/math" xmlns:v="urn:schemas-microsoft-com:vml" xmlns:wp="http://schemas.openxmlformats.org/drawingml/2006/wordprocessingDrawing" xmlns:w10="urn:schemas-microsoft-com:office:word" xmlns:w="http://schemas.openxmlformats.org/wordprocessingml/2006/main" xmlns:wne="http://schemas.microsoft.com/office/word/2006/wordml">
+<w:footnotes xmlns:wpc="http://schemas.microsoft.com/office/word/2010/wordprocessingCanvas" xmlns:mc="http://schemas.openxmlformats.org/markup-compatibility/2006" xmlns:o="urn:schemas-microsoft-com:office:office" xmlns:r="http://schemas.openxmlformats.org/officeDocument/2006/relationships" xmlns:m="http://schemas.openxmlformats.org/officeDocument/2006/math" xmlns:v="urn:schemas-microsoft-com:vml" xmlns:wp14="http://schemas.microsoft.com/office/word/2010/wordprocessingDrawing" xmlns:wp="http://schemas.openxmlformats.org/drawingml/2006/wordprocessingDrawing" xmlns:w10="urn:schemas-microsoft-com:office:word" xmlns:w="http://schemas.openxmlformats.org/wordprocessingml/2006/main" xmlns:w14="http://schemas.microsoft.com/office/word/2010/wordml" xmlns:w15="http://schemas.microsoft.com/office/word/2012/wordml" xmlns:wpg="http://schemas.microsoft.com/office/word/2010/wordprocessingGroup" xmlns:wpi="http://schemas.microsoft.com/office/word/2010/wordprocessingInk" xmlns:wne="http://schemas.microsoft.com/office/word/2006/wordml" xmlns:wps="http://schemas.microsoft.com/office/word/2010/wordprocessingShape" mc:Ignorable="w14 w15 wp14">
   <w:footnote w:type="separator" w:id="-1">
     <w:p>
       <w:pPr>
@@ -387,8 +356,8 @@
 </file>
 
 <file path=word/numbering.xml><?xml version="1.0" encoding="utf-8"?>
-<w:numbering xmlns:ve="http://schemas.openxmlformats.org/markup-compatibility/2006" xmlns:o="urn:schemas-microsoft-com:office:office" xmlns:r="http://schemas.openxmlformats.org/officeDocument/2006/relationships" xmlns:m="http://schemas.openxmlformats.org/officeDocument/2006/math" xmlns:v="urn:schemas-microsoft-com:vml" xmlns:wp="http://schemas.openxmlformats.org/drawingml/2006/wordprocessingDrawing" xmlns:w10="urn:schemas-microsoft-com:office:word" xmlns:w="http://schemas.openxmlformats.org/wordprocessingml/2006/main" xmlns:wne="http://schemas.microsoft.com/office/word/2006/wordml">
-  <w:abstractNum w:abstractNumId="0">
+<w:numbering xmlns:wpc="http://schemas.microsoft.com/office/word/2010/wordprocessingCanvas" xmlns:mc="http://schemas.openxmlformats.org/markup-compatibility/2006" xmlns:o="urn:schemas-microsoft-com:office:office" xmlns:r="http://schemas.openxmlformats.org/officeDocument/2006/relationships" xmlns:m="http://schemas.openxmlformats.org/officeDocument/2006/math" xmlns:v="urn:schemas-microsoft-com:vml" xmlns:wp14="http://schemas.microsoft.com/office/word/2010/wordprocessingDrawing" xmlns:wp="http://schemas.openxmlformats.org/drawingml/2006/wordprocessingDrawing" xmlns:w10="urn:schemas-microsoft-com:office:word" xmlns:w="http://schemas.openxmlformats.org/wordprocessingml/2006/main" xmlns:w14="http://schemas.microsoft.com/office/word/2010/wordml" xmlns:w15="http://schemas.microsoft.com/office/word/2012/wordml" xmlns:wpg="http://schemas.microsoft.com/office/word/2010/wordprocessingGroup" xmlns:wpi="http://schemas.microsoft.com/office/word/2010/wordprocessingInk" xmlns:wne="http://schemas.microsoft.com/office/word/2006/wordml" xmlns:wps="http://schemas.microsoft.com/office/word/2010/wordprocessingShape" mc:Ignorable="w14 w15 wp14">
+  <w:abstractNum w:abstractNumId="0" w15:restartNumberingAfterBreak="0">
     <w:nsid w:val="FFFFFF7C"/>
     <w:multiLevelType w:val="singleLevel"/>
     <w:tmpl w:val="93F231CE"/>
@@ -405,7 +374,7 @@
       </w:pPr>
     </w:lvl>
   </w:abstractNum>
-  <w:abstractNum w:abstractNumId="1">
+  <w:abstractNum w:abstractNumId="1" w15:restartNumberingAfterBreak="0">
     <w:nsid w:val="FFFFFF7D"/>
     <w:multiLevelType w:val="singleLevel"/>
     <w:tmpl w:val="4ABECBFC"/>
@@ -422,7 +391,7 @@
       </w:pPr>
     </w:lvl>
   </w:abstractNum>
-  <w:abstractNum w:abstractNumId="2">
+  <w:abstractNum w:abstractNumId="2" w15:restartNumberingAfterBreak="0">
     <w:nsid w:val="FFFFFF7E"/>
     <w:multiLevelType w:val="singleLevel"/>
     <w:tmpl w:val="D04C72AE"/>
@@ -439,7 +408,7 @@
       </w:pPr>
     </w:lvl>
   </w:abstractNum>
-  <w:abstractNum w:abstractNumId="3">
+  <w:abstractNum w:abstractNumId="3" w15:restartNumberingAfterBreak="0">
     <w:nsid w:val="FFFFFF7F"/>
     <w:multiLevelType w:val="singleLevel"/>
     <w:tmpl w:val="06FE90B4"/>
@@ -459,7 +428,7 @@
       </w:rPr>
     </w:lvl>
   </w:abstractNum>
-  <w:abstractNum w:abstractNumId="4">
+  <w:abstractNum w:abstractNumId="4" w15:restartNumberingAfterBreak="0">
     <w:nsid w:val="FFFFFF80"/>
     <w:multiLevelType w:val="singleLevel"/>
     <w:tmpl w:val="C8D8B9A2"/>
@@ -479,7 +448,7 @@
       </w:rPr>
     </w:lvl>
   </w:abstractNum>
-  <w:abstractNum w:abstractNumId="5">
+  <w:abstractNum w:abstractNumId="5" w15:restartNumberingAfterBreak="0">
     <w:nsid w:val="FFFFFF81"/>
     <w:multiLevelType w:val="singleLevel"/>
     <w:tmpl w:val="F7B43A66"/>
@@ -499,7 +468,7 @@
       </w:rPr>
     </w:lvl>
   </w:abstractNum>
-  <w:abstractNum w:abstractNumId="6">
+  <w:abstractNum w:abstractNumId="6" w15:restartNumberingAfterBreak="0">
     <w:nsid w:val="FFFFFF82"/>
     <w:multiLevelType w:val="singleLevel"/>
     <w:tmpl w:val="1E2E38CA"/>
@@ -519,7 +488,7 @@
       </w:rPr>
     </w:lvl>
   </w:abstractNum>
-  <w:abstractNum w:abstractNumId="7">
+  <w:abstractNum w:abstractNumId="7" w15:restartNumberingAfterBreak="0">
     <w:nsid w:val="FFFFFF83"/>
     <w:multiLevelType w:val="singleLevel"/>
     <w:tmpl w:val="F75889D8"/>
@@ -539,14 +508,14 @@
       </w:rPr>
     </w:lvl>
   </w:abstractNum>
-  <w:abstractNum w:abstractNumId="8">
+  <w:abstractNum w:abstractNumId="8" w15:restartNumberingAfterBreak="0">
     <w:nsid w:val="FFFFFF88"/>
     <w:multiLevelType w:val="singleLevel"/>
     <w:tmpl w:val="E3CCBFE2"/>
     <w:lvl w:ilvl="0">
       <w:start w:val="1"/>
       <w:numFmt w:val="upperRoman"/>
-      <w:pStyle w:val="a"/>
+      <w:pStyle w:val="ListParagraph"/>
       <w:lvlText w:val="%1."/>
       <w:lvlJc w:val="right"/>
       <w:pPr>
@@ -557,7 +526,7 @@
       </w:pPr>
     </w:lvl>
   </w:abstractNum>
-  <w:abstractNum w:abstractNumId="9">
+  <w:abstractNum w:abstractNumId="9" w15:restartNumberingAfterBreak="0">
     <w:nsid w:val="FFFFFF89"/>
     <w:multiLevelType w:val="singleLevel"/>
     <w:tmpl w:val="51A242CC"/>
@@ -577,7 +546,7 @@
       </w:rPr>
     </w:lvl>
   </w:abstractNum>
-  <w:abstractNum w:abstractNumId="10">
+  <w:abstractNum w:abstractNumId="10" w15:restartNumberingAfterBreak="0">
     <w:nsid w:val="01831E53"/>
     <w:multiLevelType w:val="hybridMultilevel"/>
     <w:tmpl w:val="01FEEB04"/>
@@ -690,7 +659,7 @@
       </w:rPr>
     </w:lvl>
   </w:abstractNum>
-  <w:abstractNum w:abstractNumId="11">
+  <w:abstractNum w:abstractNumId="11" w15:restartNumberingAfterBreak="0">
     <w:nsid w:val="07016D6C"/>
     <w:multiLevelType w:val="multilevel"/>
     <w:tmpl w:val="B0DECDAC"/>
@@ -806,7 +775,7 @@
       </w:pPr>
     </w:lvl>
   </w:abstractNum>
-  <w:abstractNum w:abstractNumId="12">
+  <w:abstractNum w:abstractNumId="12" w15:restartNumberingAfterBreak="0">
     <w:nsid w:val="0AFB6DF7"/>
     <w:multiLevelType w:val="hybridMultilevel"/>
     <w:tmpl w:val="B0DECDAC"/>
@@ -922,7 +891,7 @@
       </w:pPr>
     </w:lvl>
   </w:abstractNum>
-  <w:abstractNum w:abstractNumId="13">
+  <w:abstractNum w:abstractNumId="13" w15:restartNumberingAfterBreak="0">
     <w:nsid w:val="1717793E"/>
     <w:multiLevelType w:val="hybridMultilevel"/>
     <w:tmpl w:val="4D422A6E"/>
@@ -1011,7 +980,7 @@
       </w:pPr>
     </w:lvl>
   </w:abstractNum>
-  <w:abstractNum w:abstractNumId="14">
+  <w:abstractNum w:abstractNumId="14" w15:restartNumberingAfterBreak="0">
     <w:nsid w:val="22665D60"/>
     <w:multiLevelType w:val="hybridMultilevel"/>
     <w:tmpl w:val="B5B6BED6"/>
@@ -1124,7 +1093,7 @@
       </w:pPr>
     </w:lvl>
   </w:abstractNum>
-  <w:abstractNum w:abstractNumId="15">
+  <w:abstractNum w:abstractNumId="15" w15:restartNumberingAfterBreak="0">
     <w:nsid w:val="25015471"/>
     <w:multiLevelType w:val="hybridMultilevel"/>
     <w:tmpl w:val="2E92189E"/>
@@ -1237,7 +1206,7 @@
       </w:rPr>
     </w:lvl>
   </w:abstractNum>
-  <w:abstractNum w:abstractNumId="16">
+  <w:abstractNum w:abstractNumId="16" w15:restartNumberingAfterBreak="0">
     <w:nsid w:val="27E956DF"/>
     <w:multiLevelType w:val="singleLevel"/>
     <w:tmpl w:val="05500A52"/>
@@ -1257,7 +1226,7 @@
       </w:rPr>
     </w:lvl>
   </w:abstractNum>
-  <w:abstractNum w:abstractNumId="17">
+  <w:abstractNum w:abstractNumId="17" w15:restartNumberingAfterBreak="0">
     <w:nsid w:val="28463C8F"/>
     <w:multiLevelType w:val="hybridMultilevel"/>
     <w:tmpl w:val="EC66CE0C"/>
@@ -1373,7 +1342,7 @@
       </w:pPr>
     </w:lvl>
   </w:abstractNum>
-  <w:abstractNum w:abstractNumId="18">
+  <w:abstractNum w:abstractNumId="18" w15:restartNumberingAfterBreak="0">
     <w:nsid w:val="2A1F32CF"/>
     <w:multiLevelType w:val="hybridMultilevel"/>
     <w:tmpl w:val="FCB8CAD0"/>
@@ -1459,7 +1428,7 @@
       </w:pPr>
     </w:lvl>
   </w:abstractNum>
-  <w:abstractNum w:abstractNumId="19">
+  <w:abstractNum w:abstractNumId="19" w15:restartNumberingAfterBreak="0">
     <w:nsid w:val="2BCA245C"/>
     <w:multiLevelType w:val="hybridMultilevel"/>
     <w:tmpl w:val="B6F424A8"/>
@@ -1571,7 +1540,7 @@
       </w:rPr>
     </w:lvl>
   </w:abstractNum>
-  <w:abstractNum w:abstractNumId="20">
+  <w:abstractNum w:abstractNumId="20" w15:restartNumberingAfterBreak="0">
     <w:nsid w:val="2D0F4920"/>
     <w:multiLevelType w:val="hybridMultilevel"/>
     <w:tmpl w:val="4626AD00"/>
@@ -1657,7 +1626,7 @@
       </w:pPr>
     </w:lvl>
   </w:abstractNum>
-  <w:abstractNum w:abstractNumId="21">
+  <w:abstractNum w:abstractNumId="21" w15:restartNumberingAfterBreak="0">
     <w:nsid w:val="2E580F8F"/>
     <w:multiLevelType w:val="multilevel"/>
     <w:tmpl w:val="0F047B4C"/>
@@ -1770,7 +1739,7 @@
       </w:pPr>
     </w:lvl>
   </w:abstractNum>
-  <w:abstractNum w:abstractNumId="22">
+  <w:abstractNum w:abstractNumId="22" w15:restartNumberingAfterBreak="0">
     <w:nsid w:val="32465791"/>
     <w:multiLevelType w:val="multilevel"/>
     <w:tmpl w:val="2F984B28"/>
@@ -1886,7 +1855,7 @@
       </w:pPr>
     </w:lvl>
   </w:abstractNum>
-  <w:abstractNum w:abstractNumId="23">
+  <w:abstractNum w:abstractNumId="23" w15:restartNumberingAfterBreak="0">
     <w:nsid w:val="337A0334"/>
     <w:multiLevelType w:val="singleLevel"/>
     <w:tmpl w:val="06FE90B4"/>
@@ -1906,7 +1875,7 @@
       </w:rPr>
     </w:lvl>
   </w:abstractNum>
-  <w:abstractNum w:abstractNumId="24">
+  <w:abstractNum w:abstractNumId="24" w15:restartNumberingAfterBreak="0">
     <w:nsid w:val="3ABE4366"/>
     <w:multiLevelType w:val="hybridMultilevel"/>
     <w:tmpl w:val="D63AEAAC"/>
@@ -1992,7 +1961,7 @@
       </w:pPr>
     </w:lvl>
   </w:abstractNum>
-  <w:abstractNum w:abstractNumId="25">
+  <w:abstractNum w:abstractNumId="25" w15:restartNumberingAfterBreak="0">
     <w:nsid w:val="5CDA7452"/>
     <w:multiLevelType w:val="hybridMultilevel"/>
     <w:tmpl w:val="92D2E81A"/>
@@ -2078,14 +2047,14 @@
       </w:pPr>
     </w:lvl>
   </w:abstractNum>
-  <w:abstractNum w:abstractNumId="26">
+  <w:abstractNum w:abstractNumId="26" w15:restartNumberingAfterBreak="0">
     <w:nsid w:val="5D4323BF"/>
     <w:multiLevelType w:val="hybridMultilevel"/>
     <w:tmpl w:val="2D9ABE0E"/>
     <w:lvl w:ilvl="0" w:tplc="B3762D46">
       <w:start w:val="1"/>
       <w:numFmt w:val="upperRoman"/>
-      <w:pStyle w:val="3"/>
+      <w:pStyle w:val="Heading3"/>
       <w:lvlText w:val="%1."/>
       <w:lvlJc w:val="right"/>
       <w:pPr>
@@ -2195,7 +2164,7 @@
       </w:pPr>
     </w:lvl>
   </w:abstractNum>
-  <w:abstractNum w:abstractNumId="27">
+  <w:abstractNum w:abstractNumId="27" w15:restartNumberingAfterBreak="0">
     <w:nsid w:val="681117E3"/>
     <w:multiLevelType w:val="hybridMultilevel"/>
     <w:tmpl w:val="1132E720"/>
@@ -2308,7 +2277,7 @@
       </w:rPr>
     </w:lvl>
   </w:abstractNum>
-  <w:abstractNum w:abstractNumId="28">
+  <w:abstractNum w:abstractNumId="28" w15:restartNumberingAfterBreak="0">
     <w:nsid w:val="6DD54756"/>
     <w:multiLevelType w:val="hybridMultilevel"/>
     <w:tmpl w:val="09763074"/>
@@ -2424,7 +2393,7 @@
       </w:pPr>
     </w:lvl>
   </w:abstractNum>
-  <w:abstractNum w:abstractNumId="29">
+  <w:abstractNum w:abstractNumId="29" w15:restartNumberingAfterBreak="0">
     <w:nsid w:val="706652F1"/>
     <w:multiLevelType w:val="multilevel"/>
     <w:tmpl w:val="EC40FBE2"/>
@@ -2537,7 +2506,7 @@
       </w:pPr>
     </w:lvl>
   </w:abstractNum>
-  <w:abstractNum w:abstractNumId="30">
+  <w:abstractNum w:abstractNumId="30" w15:restartNumberingAfterBreak="0">
     <w:nsid w:val="79B263C2"/>
     <w:multiLevelType w:val="singleLevel"/>
     <w:tmpl w:val="A95C9B5E"/>
@@ -2672,7 +2641,7 @@
 </file>
 
 <file path=word/styles.xml><?xml version="1.0" encoding="utf-8"?>
-<w:styles xmlns:r="http://schemas.openxmlformats.org/officeDocument/2006/relationships" xmlns:w="http://schemas.openxmlformats.org/wordprocessingml/2006/main">
+<w:styles xmlns:mc="http://schemas.openxmlformats.org/markup-compatibility/2006" xmlns:r="http://schemas.openxmlformats.org/officeDocument/2006/relationships" xmlns:w="http://schemas.openxmlformats.org/wordprocessingml/2006/main" xmlns:w14="http://schemas.microsoft.com/office/word/2010/wordml" xmlns:w15="http://schemas.microsoft.com/office/word/2012/wordml" mc:Ignorable="w14 w15">
   <w:docDefaults>
     <w:rPrDefault>
       <w:rPr>
@@ -2682,138 +2651,378 @@
     </w:rPrDefault>
     <w:pPrDefault/>
   </w:docDefaults>
-  <w:latentStyles w:defLockedState="0" w:defUIPriority="0" w:defSemiHidden="1" w:defUnhideWhenUsed="1" w:defQFormat="0" w:count="267">
-    <w:lsdException w:name="Normal" w:semiHidden="0" w:unhideWhenUsed="0" w:qFormat="1"/>
-    <w:lsdException w:name="heading 1" w:semiHidden="0" w:unhideWhenUsed="0" w:qFormat="1"/>
-    <w:lsdException w:name="heading 2" w:semiHidden="0" w:unhideWhenUsed="0" w:qFormat="1"/>
-    <w:lsdException w:name="heading 3" w:semiHidden="0" w:unhideWhenUsed="0"/>
-    <w:lsdException w:name="heading 4" w:qFormat="1"/>
-    <w:lsdException w:name="heading 5" w:qFormat="1"/>
-    <w:lsdException w:name="heading 6" w:qFormat="1"/>
-    <w:lsdException w:name="heading 7" w:qFormat="1"/>
-    <w:lsdException w:name="heading 8" w:qFormat="1"/>
-    <w:lsdException w:name="heading 9" w:qFormat="1"/>
-    <w:lsdException w:name="footer" w:uiPriority="99"/>
-    <w:lsdException w:name="caption" w:qFormat="1"/>
-    <w:lsdException w:name="List Number" w:semiHidden="0" w:unhideWhenUsed="0" w:qFormat="1"/>
-    <w:lsdException w:name="Title" w:semiHidden="0" w:unhideWhenUsed="0" w:qFormat="1"/>
-    <w:lsdException w:name="Subtitle" w:qFormat="1"/>
-    <w:lsdException w:name="Strong" w:semiHidden="0" w:unhideWhenUsed="0" w:qFormat="1"/>
-    <w:lsdException w:name="Emphasis" w:semiHidden="0" w:unhideWhenUsed="0" w:qFormat="1"/>
-    <w:lsdException w:name="Table Grid" w:semiHidden="0" w:unhideWhenUsed="0"/>
-    <w:lsdException w:name="Placeholder Text" w:uiPriority="99" w:unhideWhenUsed="0"/>
-    <w:lsdException w:name="No Spacing" w:uiPriority="1" w:qFormat="1"/>
-    <w:lsdException w:name="Light Shading" w:semiHidden="0" w:uiPriority="60" w:unhideWhenUsed="0"/>
-    <w:lsdException w:name="Light List" w:semiHidden="0" w:uiPriority="61" w:unhideWhenUsed="0"/>
-    <w:lsdException w:name="Light Grid" w:semiHidden="0" w:uiPriority="62" w:unhideWhenUsed="0"/>
-    <w:lsdException w:name="Medium Shading 1" w:semiHidden="0" w:uiPriority="63" w:unhideWhenUsed="0"/>
-    <w:lsdException w:name="Medium Shading 2" w:semiHidden="0" w:uiPriority="64" w:unhideWhenUsed="0"/>
-    <w:lsdException w:name="Medium List 1" w:semiHidden="0" w:uiPriority="65" w:unhideWhenUsed="0"/>
-    <w:lsdException w:name="Medium List 2" w:semiHidden="0" w:uiPriority="66" w:unhideWhenUsed="0"/>
-    <w:lsdException w:name="Medium Grid 1" w:semiHidden="0" w:uiPriority="67" w:unhideWhenUsed="0"/>
-    <w:lsdException w:name="Medium Grid 2" w:semiHidden="0" w:uiPriority="68" w:unhideWhenUsed="0"/>
-    <w:lsdException w:name="Medium Grid 3" w:semiHidden="0" w:uiPriority="69" w:unhideWhenUsed="0"/>
-    <w:lsdException w:name="Dark List" w:semiHidden="0" w:uiPriority="70" w:unhideWhenUsed="0"/>
-    <w:lsdException w:name="Colorful Shading" w:semiHidden="0" w:uiPriority="71" w:unhideWhenUsed="0"/>
-    <w:lsdException w:name="Colorful List" w:semiHidden="0" w:uiPriority="72" w:unhideWhenUsed="0"/>
-    <w:lsdException w:name="Colorful Grid" w:semiHidden="0" w:uiPriority="73" w:unhideWhenUsed="0"/>
-    <w:lsdException w:name="Light Shading Accent 1" w:semiHidden="0" w:uiPriority="60" w:unhideWhenUsed="0"/>
-    <w:lsdException w:name="Light List Accent 1" w:semiHidden="0" w:uiPriority="61" w:unhideWhenUsed="0"/>
-    <w:lsdException w:name="Light Grid Accent 1" w:semiHidden="0" w:uiPriority="62" w:unhideWhenUsed="0"/>
-    <w:lsdException w:name="Medium Shading 1 Accent 1" w:semiHidden="0" w:uiPriority="63" w:unhideWhenUsed="0"/>
-    <w:lsdException w:name="Medium Shading 2 Accent 1" w:semiHidden="0" w:uiPriority="64" w:unhideWhenUsed="0"/>
-    <w:lsdException w:name="Medium List 1 Accent 1" w:semiHidden="0" w:uiPriority="65" w:unhideWhenUsed="0"/>
-    <w:lsdException w:name="Revision" w:uiPriority="99" w:unhideWhenUsed="0"/>
-    <w:lsdException w:name="List Paragraph" w:semiHidden="0" w:uiPriority="34" w:unhideWhenUsed="0" w:qFormat="1"/>
-    <w:lsdException w:name="Quote" w:semiHidden="0" w:uiPriority="29" w:unhideWhenUsed="0" w:qFormat="1"/>
-    <w:lsdException w:name="Intense Quote" w:semiHidden="0" w:uiPriority="30" w:unhideWhenUsed="0" w:qFormat="1"/>
-    <w:lsdException w:name="Medium List 2 Accent 1" w:semiHidden="0" w:uiPriority="66" w:unhideWhenUsed="0"/>
-    <w:lsdException w:name="Medium Grid 1 Accent 1" w:semiHidden="0" w:uiPriority="67" w:unhideWhenUsed="0"/>
-    <w:lsdException w:name="Medium Grid 2 Accent 1" w:semiHidden="0" w:uiPriority="68" w:unhideWhenUsed="0"/>
-    <w:lsdException w:name="Medium Grid 3 Accent 1" w:semiHidden="0" w:uiPriority="69" w:unhideWhenUsed="0"/>
-    <w:lsdException w:name="Dark List Accent 1" w:semiHidden="0" w:uiPriority="70" w:unhideWhenUsed="0"/>
-    <w:lsdException w:name="Colorful Shading Accent 1" w:semiHidden="0" w:uiPriority="71" w:unhideWhenUsed="0"/>
-    <w:lsdException w:name="Colorful List Accent 1" w:semiHidden="0" w:uiPriority="72" w:unhideWhenUsed="0"/>
-    <w:lsdException w:name="Colorful Grid Accent 1" w:semiHidden="0" w:uiPriority="73" w:unhideWhenUsed="0"/>
-    <w:lsdException w:name="Light Shading Accent 2" w:semiHidden="0" w:uiPriority="60" w:unhideWhenUsed="0"/>
-    <w:lsdException w:name="Light List Accent 2" w:semiHidden="0" w:uiPriority="61" w:unhideWhenUsed="0"/>
-    <w:lsdException w:name="Light Grid Accent 2" w:semiHidden="0" w:uiPriority="62" w:unhideWhenUsed="0"/>
-    <w:lsdException w:name="Medium Shading 1 Accent 2" w:semiHidden="0" w:uiPriority="63" w:unhideWhenUsed="0"/>
-    <w:lsdException w:name="Medium Shading 2 Accent 2" w:semiHidden="0" w:uiPriority="64" w:unhideWhenUsed="0"/>
-    <w:lsdException w:name="Medium List 1 Accent 2" w:semiHidden="0" w:uiPriority="65" w:unhideWhenUsed="0"/>
-    <w:lsdException w:name="Medium List 2 Accent 2" w:semiHidden="0" w:uiPriority="66" w:unhideWhenUsed="0"/>
-    <w:lsdException w:name="Medium Grid 1 Accent 2" w:semiHidden="0" w:uiPriority="67" w:unhideWhenUsed="0"/>
-    <w:lsdException w:name="Medium Grid 2 Accent 2" w:semiHidden="0" w:uiPriority="68" w:unhideWhenUsed="0"/>
-    <w:lsdException w:name="Medium Grid 3 Accent 2" w:semiHidden="0" w:uiPriority="69" w:unhideWhenUsed="0"/>
-    <w:lsdException w:name="Dark List Accent 2" w:semiHidden="0" w:uiPriority="70" w:unhideWhenUsed="0"/>
-    <w:lsdException w:name="Colorful Shading Accent 2" w:semiHidden="0" w:uiPriority="71" w:unhideWhenUsed="0"/>
-    <w:lsdException w:name="Colorful List Accent 2" w:semiHidden="0" w:uiPriority="72" w:unhideWhenUsed="0"/>
-    <w:lsdException w:name="Colorful Grid Accent 2" w:semiHidden="0" w:uiPriority="73" w:unhideWhenUsed="0"/>
-    <w:lsdException w:name="Light Shading Accent 3" w:semiHidden="0" w:uiPriority="60" w:unhideWhenUsed="0"/>
-    <w:lsdException w:name="Light List Accent 3" w:semiHidden="0" w:uiPriority="61" w:unhideWhenUsed="0"/>
-    <w:lsdException w:name="Light Grid Accent 3" w:semiHidden="0" w:uiPriority="62" w:unhideWhenUsed="0"/>
-    <w:lsdException w:name="Medium Shading 1 Accent 3" w:semiHidden="0" w:uiPriority="63" w:unhideWhenUsed="0"/>
-    <w:lsdException w:name="Medium Shading 2 Accent 3" w:semiHidden="0" w:uiPriority="64" w:unhideWhenUsed="0"/>
-    <w:lsdException w:name="Medium List 1 Accent 3" w:semiHidden="0" w:uiPriority="65" w:unhideWhenUsed="0"/>
-    <w:lsdException w:name="Medium List 2 Accent 3" w:semiHidden="0" w:uiPriority="66" w:unhideWhenUsed="0"/>
-    <w:lsdException w:name="Medium Grid 1 Accent 3" w:semiHidden="0" w:uiPriority="67" w:unhideWhenUsed="0"/>
-    <w:lsdException w:name="Medium Grid 2 Accent 3" w:semiHidden="0" w:uiPriority="68" w:unhideWhenUsed="0"/>
-    <w:lsdException w:name="Medium Grid 3 Accent 3" w:semiHidden="0" w:uiPriority="69" w:unhideWhenUsed="0"/>
-    <w:lsdException w:name="Dark List Accent 3" w:semiHidden="0" w:uiPriority="70" w:unhideWhenUsed="0"/>
-    <w:lsdException w:name="Colorful Shading Accent 3" w:semiHidden="0" w:uiPriority="71" w:unhideWhenUsed="0"/>
-    <w:lsdException w:name="Colorful List Accent 3" w:semiHidden="0" w:uiPriority="72" w:unhideWhenUsed="0"/>
-    <w:lsdException w:name="Colorful Grid Accent 3" w:semiHidden="0" w:uiPriority="73" w:unhideWhenUsed="0"/>
-    <w:lsdException w:name="Light Shading Accent 4" w:semiHidden="0" w:uiPriority="60" w:unhideWhenUsed="0"/>
-    <w:lsdException w:name="Light List Accent 4" w:semiHidden="0" w:uiPriority="61" w:unhideWhenUsed="0"/>
-    <w:lsdException w:name="Light Grid Accent 4" w:semiHidden="0" w:uiPriority="62" w:unhideWhenUsed="0"/>
-    <w:lsdException w:name="Medium Shading 1 Accent 4" w:semiHidden="0" w:uiPriority="63" w:unhideWhenUsed="0"/>
-    <w:lsdException w:name="Medium Shading 2 Accent 4" w:semiHidden="0" w:uiPriority="64" w:unhideWhenUsed="0"/>
-    <w:lsdException w:name="Medium List 1 Accent 4" w:semiHidden="0" w:uiPriority="65" w:unhideWhenUsed="0"/>
-    <w:lsdException w:name="Medium List 2 Accent 4" w:semiHidden="0" w:uiPriority="66" w:unhideWhenUsed="0"/>
-    <w:lsdException w:name="Medium Grid 1 Accent 4" w:semiHidden="0" w:uiPriority="67" w:unhideWhenUsed="0"/>
-    <w:lsdException w:name="Medium Grid 2 Accent 4" w:semiHidden="0" w:uiPriority="68" w:unhideWhenUsed="0"/>
-    <w:lsdException w:name="Medium Grid 3 Accent 4" w:semiHidden="0" w:uiPriority="69" w:unhideWhenUsed="0"/>
-    <w:lsdException w:name="Dark List Accent 4" w:semiHidden="0" w:uiPriority="70" w:unhideWhenUsed="0"/>
-    <w:lsdException w:name="Colorful Shading Accent 4" w:semiHidden="0" w:uiPriority="71" w:unhideWhenUsed="0"/>
-    <w:lsdException w:name="Colorful List Accent 4" w:semiHidden="0" w:uiPriority="72" w:unhideWhenUsed="0"/>
-    <w:lsdException w:name="Colorful Grid Accent 4" w:semiHidden="0" w:uiPriority="73" w:unhideWhenUsed="0"/>
-    <w:lsdException w:name="Light Shading Accent 5" w:semiHidden="0" w:uiPriority="60" w:unhideWhenUsed="0"/>
-    <w:lsdException w:name="Light List Accent 5" w:semiHidden="0" w:uiPriority="61" w:unhideWhenUsed="0"/>
-    <w:lsdException w:name="Light Grid Accent 5" w:semiHidden="0" w:uiPriority="62" w:unhideWhenUsed="0"/>
-    <w:lsdException w:name="Medium Shading 1 Accent 5" w:semiHidden="0" w:uiPriority="63" w:unhideWhenUsed="0"/>
-    <w:lsdException w:name="Medium Shading 2 Accent 5" w:semiHidden="0" w:uiPriority="64" w:unhideWhenUsed="0"/>
-    <w:lsdException w:name="Medium List 1 Accent 5" w:semiHidden="0" w:uiPriority="65" w:unhideWhenUsed="0"/>
-    <w:lsdException w:name="Medium List 2 Accent 5" w:semiHidden="0" w:uiPriority="66" w:unhideWhenUsed="0"/>
-    <w:lsdException w:name="Medium Grid 1 Accent 5" w:semiHidden="0" w:uiPriority="67" w:unhideWhenUsed="0"/>
-    <w:lsdException w:name="Medium Grid 2 Accent 5" w:semiHidden="0" w:uiPriority="68" w:unhideWhenUsed="0"/>
-    <w:lsdException w:name="Medium Grid 3 Accent 5" w:semiHidden="0" w:uiPriority="69" w:unhideWhenUsed="0"/>
-    <w:lsdException w:name="Dark List Accent 5" w:semiHidden="0" w:uiPriority="70" w:unhideWhenUsed="0"/>
-    <w:lsdException w:name="Colorful Shading Accent 5" w:semiHidden="0" w:uiPriority="71" w:unhideWhenUsed="0"/>
-    <w:lsdException w:name="Colorful List Accent 5" w:semiHidden="0" w:uiPriority="72" w:unhideWhenUsed="0"/>
-    <w:lsdException w:name="Colorful Grid Accent 5" w:semiHidden="0" w:uiPriority="73" w:unhideWhenUsed="0"/>
-    <w:lsdException w:name="Light Shading Accent 6" w:semiHidden="0" w:uiPriority="60" w:unhideWhenUsed="0"/>
-    <w:lsdException w:name="Light List Accent 6" w:semiHidden="0" w:uiPriority="61" w:unhideWhenUsed="0"/>
-    <w:lsdException w:name="Light Grid Accent 6" w:semiHidden="0" w:uiPriority="62" w:unhideWhenUsed="0"/>
-    <w:lsdException w:name="Medium Shading 1 Accent 6" w:semiHidden="0" w:uiPriority="63" w:unhideWhenUsed="0"/>
-    <w:lsdException w:name="Medium Shading 2 Accent 6" w:semiHidden="0" w:uiPriority="64" w:unhideWhenUsed="0"/>
-    <w:lsdException w:name="Medium List 1 Accent 6" w:semiHidden="0" w:uiPriority="65" w:unhideWhenUsed="0"/>
-    <w:lsdException w:name="Medium List 2 Accent 6" w:semiHidden="0" w:uiPriority="66" w:unhideWhenUsed="0"/>
-    <w:lsdException w:name="Medium Grid 1 Accent 6" w:semiHidden="0" w:uiPriority="67" w:unhideWhenUsed="0"/>
-    <w:lsdException w:name="Medium Grid 2 Accent 6" w:semiHidden="0" w:uiPriority="68" w:unhideWhenUsed="0"/>
-    <w:lsdException w:name="Medium Grid 3 Accent 6" w:semiHidden="0" w:uiPriority="69" w:unhideWhenUsed="0"/>
-    <w:lsdException w:name="Dark List Accent 6" w:semiHidden="0" w:uiPriority="70" w:unhideWhenUsed="0"/>
-    <w:lsdException w:name="Colorful Shading Accent 6" w:semiHidden="0" w:uiPriority="71" w:unhideWhenUsed="0"/>
-    <w:lsdException w:name="Colorful List Accent 6" w:semiHidden="0" w:uiPriority="72" w:unhideWhenUsed="0"/>
-    <w:lsdException w:name="Colorful Grid Accent 6" w:semiHidden="0" w:uiPriority="73" w:unhideWhenUsed="0"/>
-    <w:lsdException w:name="Subtle Emphasis" w:semiHidden="0" w:uiPriority="19" w:unhideWhenUsed="0" w:qFormat="1"/>
-    <w:lsdException w:name="Intense Emphasis" w:semiHidden="0" w:uiPriority="21" w:unhideWhenUsed="0" w:qFormat="1"/>
-    <w:lsdException w:name="Subtle Reference" w:semiHidden="0" w:uiPriority="31" w:unhideWhenUsed="0" w:qFormat="1"/>
-    <w:lsdException w:name="Intense Reference" w:semiHidden="0" w:uiPriority="32" w:unhideWhenUsed="0" w:qFormat="1"/>
-    <w:lsdException w:name="Book Title" w:semiHidden="0" w:uiPriority="33" w:unhideWhenUsed="0" w:qFormat="1"/>
-    <w:lsdException w:name="Bibliography" w:uiPriority="37"/>
-    <w:lsdException w:name="TOC Heading" w:uiPriority="39" w:qFormat="1"/>
+  <w:latentStyles w:defLockedState="0" w:defUIPriority="0" w:defSemiHidden="0" w:defUnhideWhenUsed="0" w:defQFormat="0" w:count="371">
+    <w:lsdException w:name="Normal" w:qFormat="1"/>
+    <w:lsdException w:name="heading 1" w:qFormat="1"/>
+    <w:lsdException w:name="heading 2" w:qFormat="1"/>
+    <w:lsdException w:name="heading 4" w:semiHidden="1" w:unhideWhenUsed="1" w:qFormat="1"/>
+    <w:lsdException w:name="heading 5" w:semiHidden="1" w:unhideWhenUsed="1" w:qFormat="1"/>
+    <w:lsdException w:name="heading 6" w:semiHidden="1" w:unhideWhenUsed="1" w:qFormat="1"/>
+    <w:lsdException w:name="heading 7" w:semiHidden="1" w:unhideWhenUsed="1" w:qFormat="1"/>
+    <w:lsdException w:name="heading 8" w:semiHidden="1" w:unhideWhenUsed="1" w:qFormat="1"/>
+    <w:lsdException w:name="heading 9" w:semiHidden="1" w:unhideWhenUsed="1" w:qFormat="1"/>
+    <w:lsdException w:name="index 1" w:semiHidden="1" w:unhideWhenUsed="1"/>
+    <w:lsdException w:name="index 2" w:semiHidden="1" w:unhideWhenUsed="1"/>
+    <w:lsdException w:name="index 3" w:semiHidden="1" w:unhideWhenUsed="1"/>
+    <w:lsdException w:name="index 4" w:semiHidden="1" w:unhideWhenUsed="1"/>
+    <w:lsdException w:name="index 5" w:semiHidden="1" w:unhideWhenUsed="1"/>
+    <w:lsdException w:name="index 6" w:semiHidden="1" w:unhideWhenUsed="1"/>
+    <w:lsdException w:name="index 7" w:semiHidden="1" w:unhideWhenUsed="1"/>
+    <w:lsdException w:name="index 8" w:semiHidden="1" w:unhideWhenUsed="1"/>
+    <w:lsdException w:name="index 9" w:semiHidden="1" w:unhideWhenUsed="1"/>
+    <w:lsdException w:name="toc 1" w:semiHidden="1" w:unhideWhenUsed="1"/>
+    <w:lsdException w:name="toc 2" w:semiHidden="1" w:unhideWhenUsed="1"/>
+    <w:lsdException w:name="toc 3" w:semiHidden="1" w:unhideWhenUsed="1"/>
+    <w:lsdException w:name="toc 4" w:semiHidden="1" w:unhideWhenUsed="1"/>
+    <w:lsdException w:name="toc 5" w:semiHidden="1" w:unhideWhenUsed="1"/>
+    <w:lsdException w:name="toc 6" w:semiHidden="1" w:unhideWhenUsed="1"/>
+    <w:lsdException w:name="toc 7" w:semiHidden="1" w:unhideWhenUsed="1"/>
+    <w:lsdException w:name="toc 8" w:semiHidden="1" w:unhideWhenUsed="1"/>
+    <w:lsdException w:name="toc 9" w:semiHidden="1" w:unhideWhenUsed="1"/>
+    <w:lsdException w:name="Normal Indent" w:semiHidden="1" w:unhideWhenUsed="1"/>
+    <w:lsdException w:name="footnote text" w:semiHidden="1" w:unhideWhenUsed="1"/>
+    <w:lsdException w:name="annotation text" w:semiHidden="1" w:unhideWhenUsed="1"/>
+    <w:lsdException w:name="header" w:semiHidden="1" w:unhideWhenUsed="1"/>
+    <w:lsdException w:name="footer" w:semiHidden="1" w:uiPriority="99" w:unhideWhenUsed="1"/>
+    <w:lsdException w:name="index heading" w:semiHidden="1" w:unhideWhenUsed="1"/>
+    <w:lsdException w:name="caption" w:semiHidden="1" w:unhideWhenUsed="1" w:qFormat="1"/>
+    <w:lsdException w:name="table of figures" w:semiHidden="1" w:unhideWhenUsed="1"/>
+    <w:lsdException w:name="envelope address" w:semiHidden="1" w:unhideWhenUsed="1"/>
+    <w:lsdException w:name="envelope return" w:semiHidden="1" w:unhideWhenUsed="1"/>
+    <w:lsdException w:name="footnote reference" w:semiHidden="1" w:unhideWhenUsed="1"/>
+    <w:lsdException w:name="annotation reference" w:semiHidden="1" w:unhideWhenUsed="1"/>
+    <w:lsdException w:name="line number" w:semiHidden="1" w:unhideWhenUsed="1"/>
+    <w:lsdException w:name="page number" w:semiHidden="1" w:unhideWhenUsed="1"/>
+    <w:lsdException w:name="endnote reference" w:semiHidden="1" w:unhideWhenUsed="1"/>
+    <w:lsdException w:name="endnote text" w:semiHidden="1" w:unhideWhenUsed="1"/>
+    <w:lsdException w:name="table of authorities" w:semiHidden="1" w:unhideWhenUsed="1"/>
+    <w:lsdException w:name="macro" w:semiHidden="1" w:unhideWhenUsed="1"/>
+    <w:lsdException w:name="toa heading" w:semiHidden="1" w:unhideWhenUsed="1"/>
+    <w:lsdException w:name="List" w:semiHidden="1" w:unhideWhenUsed="1"/>
+    <w:lsdException w:name="List Bullet" w:semiHidden="1" w:unhideWhenUsed="1"/>
+    <w:lsdException w:name="List Number" w:qFormat="1"/>
+    <w:lsdException w:name="List 2" w:semiHidden="1" w:unhideWhenUsed="1"/>
+    <w:lsdException w:name="List 3" w:semiHidden="1" w:unhideWhenUsed="1"/>
+    <w:lsdException w:name="List 4" w:semiHidden="1" w:unhideWhenUsed="1"/>
+    <w:lsdException w:name="List 5" w:semiHidden="1" w:unhideWhenUsed="1"/>
+    <w:lsdException w:name="List Bullet 2" w:semiHidden="1" w:unhideWhenUsed="1"/>
+    <w:lsdException w:name="List Bullet 3" w:semiHidden="1" w:unhideWhenUsed="1"/>
+    <w:lsdException w:name="List Bullet 4" w:semiHidden="1" w:unhideWhenUsed="1"/>
+    <w:lsdException w:name="List Bullet 5" w:semiHidden="1" w:unhideWhenUsed="1"/>
+    <w:lsdException w:name="List Number 2" w:semiHidden="1" w:unhideWhenUsed="1"/>
+    <w:lsdException w:name="List Number 3" w:semiHidden="1" w:unhideWhenUsed="1"/>
+    <w:lsdException w:name="List Number 4" w:semiHidden="1" w:unhideWhenUsed="1"/>
+    <w:lsdException w:name="List Number 5" w:semiHidden="1" w:unhideWhenUsed="1"/>
+    <w:lsdException w:name="Title" w:qFormat="1"/>
+    <w:lsdException w:name="Closing" w:semiHidden="1" w:unhideWhenUsed="1"/>
+    <w:lsdException w:name="Signature" w:semiHidden="1" w:unhideWhenUsed="1"/>
+    <w:lsdException w:name="Default Paragraph Font" w:semiHidden="1" w:unhideWhenUsed="1"/>
+    <w:lsdException w:name="Body Text" w:semiHidden="1" w:unhideWhenUsed="1"/>
+    <w:lsdException w:name="Body Text Indent" w:semiHidden="1" w:unhideWhenUsed="1"/>
+    <w:lsdException w:name="List Continue" w:semiHidden="1" w:unhideWhenUsed="1"/>
+    <w:lsdException w:name="List Continue 2" w:semiHidden="1" w:unhideWhenUsed="1"/>
+    <w:lsdException w:name="List Continue 3" w:semiHidden="1" w:unhideWhenUsed="1"/>
+    <w:lsdException w:name="List Continue 4" w:semiHidden="1" w:unhideWhenUsed="1"/>
+    <w:lsdException w:name="List Continue 5" w:semiHidden="1" w:unhideWhenUsed="1"/>
+    <w:lsdException w:name="Message Header" w:semiHidden="1" w:unhideWhenUsed="1"/>
+    <w:lsdException w:name="Subtitle" w:semiHidden="1" w:unhideWhenUsed="1" w:qFormat="1"/>
+    <w:lsdException w:name="Salutation" w:semiHidden="1" w:unhideWhenUsed="1"/>
+    <w:lsdException w:name="Date" w:semiHidden="1" w:unhideWhenUsed="1"/>
+    <w:lsdException w:name="Body Text First Indent" w:semiHidden="1" w:unhideWhenUsed="1"/>
+    <w:lsdException w:name="Body Text First Indent 2" w:semiHidden="1" w:unhideWhenUsed="1"/>
+    <w:lsdException w:name="Note Heading" w:semiHidden="1" w:unhideWhenUsed="1"/>
+    <w:lsdException w:name="Body Text 2" w:semiHidden="1" w:unhideWhenUsed="1"/>
+    <w:lsdException w:name="Body Text 3" w:semiHidden="1" w:unhideWhenUsed="1"/>
+    <w:lsdException w:name="Body Text Indent 2" w:semiHidden="1" w:unhideWhenUsed="1"/>
+    <w:lsdException w:name="Body Text Indent 3" w:semiHidden="1" w:unhideWhenUsed="1"/>
+    <w:lsdException w:name="Block Text" w:semiHidden="1" w:unhideWhenUsed="1"/>
+    <w:lsdException w:name="Hyperlink" w:semiHidden="1" w:unhideWhenUsed="1"/>
+    <w:lsdException w:name="FollowedHyperlink" w:semiHidden="1" w:unhideWhenUsed="1"/>
+    <w:lsdException w:name="Strong" w:qFormat="1"/>
+    <w:lsdException w:name="Emphasis" w:qFormat="1"/>
+    <w:lsdException w:name="Document Map" w:semiHidden="1" w:unhideWhenUsed="1"/>
+    <w:lsdException w:name="Plain Text" w:semiHidden="1" w:unhideWhenUsed="1"/>
+    <w:lsdException w:name="E-mail Signature" w:semiHidden="1" w:unhideWhenUsed="1"/>
+    <w:lsdException w:name="HTML Top of Form" w:semiHidden="1" w:unhideWhenUsed="1"/>
+    <w:lsdException w:name="HTML Bottom of Form" w:semiHidden="1" w:unhideWhenUsed="1"/>
+    <w:lsdException w:name="Normal (Web)" w:semiHidden="1" w:unhideWhenUsed="1"/>
+    <w:lsdException w:name="HTML Acronym" w:semiHidden="1" w:unhideWhenUsed="1"/>
+    <w:lsdException w:name="HTML Address" w:semiHidden="1" w:unhideWhenUsed="1"/>
+    <w:lsdException w:name="HTML Cite" w:semiHidden="1" w:unhideWhenUsed="1"/>
+    <w:lsdException w:name="HTML Code" w:semiHidden="1" w:unhideWhenUsed="1"/>
+    <w:lsdException w:name="HTML Definition" w:semiHidden="1" w:unhideWhenUsed="1"/>
+    <w:lsdException w:name="HTML Keyboard" w:semiHidden="1" w:unhideWhenUsed="1"/>
+    <w:lsdException w:name="HTML Preformatted" w:semiHidden="1" w:unhideWhenUsed="1"/>
+    <w:lsdException w:name="HTML Sample" w:semiHidden="1" w:unhideWhenUsed="1"/>
+    <w:lsdException w:name="HTML Typewriter" w:semiHidden="1" w:unhideWhenUsed="1"/>
+    <w:lsdException w:name="HTML Variable" w:semiHidden="1" w:unhideWhenUsed="1"/>
+    <w:lsdException w:name="Normal Table" w:semiHidden="1" w:unhideWhenUsed="1"/>
+    <w:lsdException w:name="annotation subject" w:semiHidden="1" w:unhideWhenUsed="1"/>
+    <w:lsdException w:name="No List" w:semiHidden="1" w:unhideWhenUsed="1"/>
+    <w:lsdException w:name="Outline List 1" w:semiHidden="1" w:unhideWhenUsed="1"/>
+    <w:lsdException w:name="Outline List 2" w:semiHidden="1" w:unhideWhenUsed="1"/>
+    <w:lsdException w:name="Outline List 3" w:semiHidden="1" w:unhideWhenUsed="1"/>
+    <w:lsdException w:name="Table Simple 1" w:semiHidden="1" w:unhideWhenUsed="1"/>
+    <w:lsdException w:name="Table Simple 2" w:semiHidden="1" w:unhideWhenUsed="1"/>
+    <w:lsdException w:name="Table Simple 3" w:semiHidden="1" w:unhideWhenUsed="1"/>
+    <w:lsdException w:name="Table Classic 1" w:semiHidden="1" w:unhideWhenUsed="1"/>
+    <w:lsdException w:name="Table Classic 2" w:semiHidden="1" w:unhideWhenUsed="1"/>
+    <w:lsdException w:name="Table Classic 3" w:semiHidden="1" w:unhideWhenUsed="1"/>
+    <w:lsdException w:name="Table Classic 4" w:semiHidden="1" w:unhideWhenUsed="1"/>
+    <w:lsdException w:name="Table Colorful 1" w:semiHidden="1" w:unhideWhenUsed="1"/>
+    <w:lsdException w:name="Table Colorful 2" w:semiHidden="1" w:unhideWhenUsed="1"/>
+    <w:lsdException w:name="Table Colorful 3" w:semiHidden="1" w:unhideWhenUsed="1"/>
+    <w:lsdException w:name="Table Columns 1" w:semiHidden="1" w:unhideWhenUsed="1"/>
+    <w:lsdException w:name="Table Columns 2" w:semiHidden="1" w:unhideWhenUsed="1"/>
+    <w:lsdException w:name="Table Columns 3" w:semiHidden="1" w:unhideWhenUsed="1"/>
+    <w:lsdException w:name="Table Columns 4" w:semiHidden="1" w:unhideWhenUsed="1"/>
+    <w:lsdException w:name="Table Columns 5" w:semiHidden="1" w:unhideWhenUsed="1"/>
+    <w:lsdException w:name="Table Grid 1" w:semiHidden="1" w:unhideWhenUsed="1"/>
+    <w:lsdException w:name="Table Grid 2" w:semiHidden="1" w:unhideWhenUsed="1"/>
+    <w:lsdException w:name="Table Grid 3" w:semiHidden="1" w:unhideWhenUsed="1"/>
+    <w:lsdException w:name="Table Grid 4" w:semiHidden="1" w:unhideWhenUsed="1"/>
+    <w:lsdException w:name="Table Grid 5" w:semiHidden="1" w:unhideWhenUsed="1"/>
+    <w:lsdException w:name="Table Grid 6" w:semiHidden="1" w:unhideWhenUsed="1"/>
+    <w:lsdException w:name="Table Grid 7" w:semiHidden="1" w:unhideWhenUsed="1"/>
+    <w:lsdException w:name="Table Grid 8" w:semiHidden="1" w:unhideWhenUsed="1"/>
+    <w:lsdException w:name="Table List 1" w:semiHidden="1" w:unhideWhenUsed="1"/>
+    <w:lsdException w:name="Table List 2" w:semiHidden="1" w:unhideWhenUsed="1"/>
+    <w:lsdException w:name="Table List 3" w:semiHidden="1" w:unhideWhenUsed="1"/>
+    <w:lsdException w:name="Table List 4" w:semiHidden="1" w:unhideWhenUsed="1"/>
+    <w:lsdException w:name="Table List 5" w:semiHidden="1" w:unhideWhenUsed="1"/>
+    <w:lsdException w:name="Table List 6" w:semiHidden="1" w:unhideWhenUsed="1"/>
+    <w:lsdException w:name="Table List 7" w:semiHidden="1" w:unhideWhenUsed="1"/>
+    <w:lsdException w:name="Table List 8" w:semiHidden="1" w:unhideWhenUsed="1"/>
+    <w:lsdException w:name="Table 3D effects 1" w:semiHidden="1" w:unhideWhenUsed="1"/>
+    <w:lsdException w:name="Table 3D effects 2" w:semiHidden="1" w:unhideWhenUsed="1"/>
+    <w:lsdException w:name="Table 3D effects 3" w:semiHidden="1" w:unhideWhenUsed="1"/>
+    <w:lsdException w:name="Table Contemporary" w:semiHidden="1" w:unhideWhenUsed="1"/>
+    <w:lsdException w:name="Table Elegant" w:semiHidden="1" w:unhideWhenUsed="1"/>
+    <w:lsdException w:name="Table Professional" w:semiHidden="1" w:unhideWhenUsed="1"/>
+    <w:lsdException w:name="Table Subtle 1" w:semiHidden="1" w:unhideWhenUsed="1"/>
+    <w:lsdException w:name="Table Subtle 2" w:semiHidden="1" w:unhideWhenUsed="1"/>
+    <w:lsdException w:name="Table Web 1" w:semiHidden="1" w:unhideWhenUsed="1"/>
+    <w:lsdException w:name="Table Web 2" w:semiHidden="1" w:unhideWhenUsed="1"/>
+    <w:lsdException w:name="Table Web 3" w:semiHidden="1" w:unhideWhenUsed="1"/>
+    <w:lsdException w:name="Balloon Text" w:semiHidden="1" w:unhideWhenUsed="1"/>
+    <w:lsdException w:name="Table Theme" w:semiHidden="1" w:unhideWhenUsed="1"/>
+    <w:lsdException w:name="Placeholder Text" w:semiHidden="1" w:uiPriority="99"/>
+    <w:lsdException w:name="No Spacing" w:semiHidden="1" w:uiPriority="1" w:unhideWhenUsed="1" w:qFormat="1"/>
+    <w:lsdException w:name="Light Shading" w:uiPriority="60"/>
+    <w:lsdException w:name="Light List" w:uiPriority="61"/>
+    <w:lsdException w:name="Light Grid" w:uiPriority="62"/>
+    <w:lsdException w:name="Medium Shading 1" w:uiPriority="63"/>
+    <w:lsdException w:name="Medium Shading 2" w:uiPriority="64"/>
+    <w:lsdException w:name="Medium List 1" w:uiPriority="65"/>
+    <w:lsdException w:name="Medium List 2" w:uiPriority="66"/>
+    <w:lsdException w:name="Medium Grid 1" w:uiPriority="67"/>
+    <w:lsdException w:name="Medium Grid 2" w:uiPriority="68"/>
+    <w:lsdException w:name="Medium Grid 3" w:uiPriority="69"/>
+    <w:lsdException w:name="Dark List" w:uiPriority="70"/>
+    <w:lsdException w:name="Colorful Shading" w:uiPriority="71"/>
+    <w:lsdException w:name="Colorful List" w:uiPriority="72"/>
+    <w:lsdException w:name="Colorful Grid" w:uiPriority="73"/>
+    <w:lsdException w:name="Light Shading Accent 1" w:uiPriority="60"/>
+    <w:lsdException w:name="Light List Accent 1" w:uiPriority="61"/>
+    <w:lsdException w:name="Light Grid Accent 1" w:uiPriority="62"/>
+    <w:lsdException w:name="Medium Shading 1 Accent 1" w:uiPriority="63"/>
+    <w:lsdException w:name="Medium Shading 2 Accent 1" w:uiPriority="64"/>
+    <w:lsdException w:name="Medium List 1 Accent 1" w:uiPriority="65"/>
+    <w:lsdException w:name="Revision" w:semiHidden="1" w:uiPriority="99"/>
+    <w:lsdException w:name="List Paragraph" w:uiPriority="34" w:qFormat="1"/>
+    <w:lsdException w:name="Quote" w:uiPriority="29" w:qFormat="1"/>
+    <w:lsdException w:name="Intense Quote" w:uiPriority="30" w:qFormat="1"/>
+    <w:lsdException w:name="Medium List 2 Accent 1" w:uiPriority="66"/>
+    <w:lsdException w:name="Medium Grid 1 Accent 1" w:uiPriority="67"/>
+    <w:lsdException w:name="Medium Grid 2 Accent 1" w:uiPriority="68"/>
+    <w:lsdException w:name="Medium Grid 3 Accent 1" w:uiPriority="69"/>
+    <w:lsdException w:name="Dark List Accent 1" w:uiPriority="70"/>
+    <w:lsdException w:name="Colorful Shading Accent 1" w:uiPriority="71"/>
+    <w:lsdException w:name="Colorful List Accent 1" w:uiPriority="72"/>
+    <w:lsdException w:name="Colorful Grid Accent 1" w:uiPriority="73"/>
+    <w:lsdException w:name="Light Shading Accent 2" w:uiPriority="60"/>
+    <w:lsdException w:name="Light List Accent 2" w:uiPriority="61"/>
+    <w:lsdException w:name="Light Grid Accent 2" w:uiPriority="62"/>
+    <w:lsdException w:name="Medium Shading 1 Accent 2" w:uiPriority="63"/>
+    <w:lsdException w:name="Medium Shading 2 Accent 2" w:uiPriority="64"/>
+    <w:lsdException w:name="Medium List 1 Accent 2" w:uiPriority="65"/>
+    <w:lsdException w:name="Medium List 2 Accent 2" w:uiPriority="66"/>
+    <w:lsdException w:name="Medium Grid 1 Accent 2" w:uiPriority="67"/>
+    <w:lsdException w:name="Medium Grid 2 Accent 2" w:uiPriority="68"/>
+    <w:lsdException w:name="Medium Grid 3 Accent 2" w:uiPriority="69"/>
+    <w:lsdException w:name="Dark List Accent 2" w:uiPriority="70"/>
+    <w:lsdException w:name="Colorful Shading Accent 2" w:uiPriority="71"/>
+    <w:lsdException w:name="Colorful List Accent 2" w:uiPriority="72"/>
+    <w:lsdException w:name="Colorful Grid Accent 2" w:uiPriority="73"/>
+    <w:lsdException w:name="Light Shading Accent 3" w:uiPriority="60"/>
+    <w:lsdException w:name="Light List Accent 3" w:uiPriority="61"/>
+    <w:lsdException w:name="Light Grid Accent 3" w:uiPriority="62"/>
+    <w:lsdException w:name="Medium Shading 1 Accent 3" w:uiPriority="63"/>
+    <w:lsdException w:name="Medium Shading 2 Accent 3" w:uiPriority="64"/>
+    <w:lsdException w:name="Medium List 1 Accent 3" w:uiPriority="65"/>
+    <w:lsdException w:name="Medium List 2 Accent 3" w:uiPriority="66"/>
+    <w:lsdException w:name="Medium Grid 1 Accent 3" w:uiPriority="67"/>
+    <w:lsdException w:name="Medium Grid 2 Accent 3" w:uiPriority="68"/>
+    <w:lsdException w:name="Medium Grid 3 Accent 3" w:uiPriority="69"/>
+    <w:lsdException w:name="Dark List Accent 3" w:uiPriority="70"/>
+    <w:lsdException w:name="Colorful Shading Accent 3" w:uiPriority="71"/>
+    <w:lsdException w:name="Colorful List Accent 3" w:uiPriority="72"/>
+    <w:lsdException w:name="Colorful Grid Accent 3" w:uiPriority="73"/>
+    <w:lsdException w:name="Light Shading Accent 4" w:uiPriority="60"/>
+    <w:lsdException w:name="Light List Accent 4" w:uiPriority="61"/>
+    <w:lsdException w:name="Light Grid Accent 4" w:uiPriority="62"/>
+    <w:lsdException w:name="Medium Shading 1 Accent 4" w:uiPriority="63"/>
+    <w:lsdException w:name="Medium Shading 2 Accent 4" w:uiPriority="64"/>
+    <w:lsdException w:name="Medium List 1 Accent 4" w:uiPriority="65"/>
+    <w:lsdException w:name="Medium List 2 Accent 4" w:uiPriority="66"/>
+    <w:lsdException w:name="Medium Grid 1 Accent 4" w:uiPriority="67"/>
+    <w:lsdException w:name="Medium Grid 2 Accent 4" w:uiPriority="68"/>
+    <w:lsdException w:name="Medium Grid 3 Accent 4" w:uiPriority="69"/>
+    <w:lsdException w:name="Dark List Accent 4" w:uiPriority="70"/>
+    <w:lsdException w:name="Colorful Shading Accent 4" w:uiPriority="71"/>
+    <w:lsdException w:name="Colorful List Accent 4" w:uiPriority="72"/>
+    <w:lsdException w:name="Colorful Grid Accent 4" w:uiPriority="73"/>
+    <w:lsdException w:name="Light Shading Accent 5" w:uiPriority="60"/>
+    <w:lsdException w:name="Light List Accent 5" w:uiPriority="61"/>
+    <w:lsdException w:name="Light Grid Accent 5" w:uiPriority="62"/>
+    <w:lsdException w:name="Medium Shading 1 Accent 5" w:uiPriority="63"/>
+    <w:lsdException w:name="Medium Shading 2 Accent 5" w:uiPriority="64"/>
+    <w:lsdException w:name="Medium List 1 Accent 5" w:uiPriority="65"/>
+    <w:lsdException w:name="Medium List 2 Accent 5" w:uiPriority="66"/>
+    <w:lsdException w:name="Medium Grid 1 Accent 5" w:uiPriority="67"/>
+    <w:lsdException w:name="Medium Grid 2 Accent 5" w:uiPriority="68"/>
+    <w:lsdException w:name="Medium Grid 3 Accent 5" w:uiPriority="69"/>
+    <w:lsdException w:name="Dark List Accent 5" w:uiPriority="70"/>
+    <w:lsdException w:name="Colorful Shading Accent 5" w:uiPriority="71"/>
+    <w:lsdException w:name="Colorful List Accent 5" w:uiPriority="72"/>
+    <w:lsdException w:name="Colorful Grid Accent 5" w:uiPriority="73"/>
+    <w:lsdException w:name="Light Shading Accent 6" w:uiPriority="60"/>
+    <w:lsdException w:name="Light List Accent 6" w:uiPriority="61"/>
+    <w:lsdException w:name="Light Grid Accent 6" w:uiPriority="62"/>
+    <w:lsdException w:name="Medium Shading 1 Accent 6" w:uiPriority="63"/>
+    <w:lsdException w:name="Medium Shading 2 Accent 6" w:uiPriority="64"/>
+    <w:lsdException w:name="Medium List 1 Accent 6" w:uiPriority="65"/>
+    <w:lsdException w:name="Medium List 2 Accent 6" w:uiPriority="66"/>
+    <w:lsdException w:name="Medium Grid 1 Accent 6" w:uiPriority="67"/>
+    <w:lsdException w:name="Medium Grid 2 Accent 6" w:uiPriority="68"/>
+    <w:lsdException w:name="Medium Grid 3 Accent 6" w:uiPriority="69"/>
+    <w:lsdException w:name="Dark List Accent 6" w:uiPriority="70"/>
+    <w:lsdException w:name="Colorful Shading Accent 6" w:uiPriority="71"/>
+    <w:lsdException w:name="Colorful List Accent 6" w:uiPriority="72"/>
+    <w:lsdException w:name="Colorful Grid Accent 6" w:uiPriority="73"/>
+    <w:lsdException w:name="Subtle Emphasis" w:uiPriority="19" w:qFormat="1"/>
+    <w:lsdException w:name="Intense Emphasis" w:uiPriority="21" w:qFormat="1"/>
+    <w:lsdException w:name="Subtle Reference" w:uiPriority="31" w:qFormat="1"/>
+    <w:lsdException w:name="Intense Reference" w:uiPriority="32" w:qFormat="1"/>
+    <w:lsdException w:name="Book Title" w:uiPriority="33" w:qFormat="1"/>
+    <w:lsdException w:name="Bibliography" w:semiHidden="1" w:uiPriority="37" w:unhideWhenUsed="1"/>
+    <w:lsdException w:name="TOC Heading" w:semiHidden="1" w:uiPriority="39" w:unhideWhenUsed="1" w:qFormat="1"/>
+    <w:lsdException w:name="Plain Table 1" w:uiPriority="41"/>
+    <w:lsdException w:name="Plain Table 2" w:uiPriority="42"/>
+    <w:lsdException w:name="Plain Table 3" w:uiPriority="43"/>
+    <w:lsdException w:name="Plain Table 4" w:uiPriority="44"/>
+    <w:lsdException w:name="Plain Table 5" w:uiPriority="45"/>
+    <w:lsdException w:name="Grid Table Light" w:uiPriority="40"/>
+    <w:lsdException w:name="Grid Table 1 Light" w:uiPriority="46"/>
+    <w:lsdException w:name="Grid Table 2" w:uiPriority="47"/>
+    <w:lsdException w:name="Grid Table 3" w:uiPriority="48"/>
+    <w:lsdException w:name="Grid Table 4" w:uiPriority="49"/>
+    <w:lsdException w:name="Grid Table 5 Dark" w:uiPriority="50"/>
+    <w:lsdException w:name="Grid Table 6 Colorful" w:uiPriority="51"/>
+    <w:lsdException w:name="Grid Table 7 Colorful" w:uiPriority="52"/>
+    <w:lsdException w:name="Grid Table 1 Light Accent 1" w:uiPriority="46"/>
+    <w:lsdException w:name="Grid Table 2 Accent 1" w:uiPriority="47"/>
+    <w:lsdException w:name="Grid Table 3 Accent 1" w:uiPriority="48"/>
+    <w:lsdException w:name="Grid Table 4 Accent 1" w:uiPriority="49"/>
+    <w:lsdException w:name="Grid Table 5 Dark Accent 1" w:uiPriority="50"/>
+    <w:lsdException w:name="Grid Table 6 Colorful Accent 1" w:uiPriority="51"/>
+    <w:lsdException w:name="Grid Table 7 Colorful Accent 1" w:uiPriority="52"/>
+    <w:lsdException w:name="Grid Table 1 Light Accent 2" w:uiPriority="46"/>
+    <w:lsdException w:name="Grid Table 2 Accent 2" w:uiPriority="47"/>
+    <w:lsdException w:name="Grid Table 3 Accent 2" w:uiPriority="48"/>
+    <w:lsdException w:name="Grid Table 4 Accent 2" w:uiPriority="49"/>
+    <w:lsdException w:name="Grid Table 5 Dark Accent 2" w:uiPriority="50"/>
+    <w:lsdException w:name="Grid Table 6 Colorful Accent 2" w:uiPriority="51"/>
+    <w:lsdException w:name="Grid Table 7 Colorful Accent 2" w:uiPriority="52"/>
+    <w:lsdException w:name="Grid Table 1 Light Accent 3" w:uiPriority="46"/>
+    <w:lsdException w:name="Grid Table 2 Accent 3" w:uiPriority="47"/>
+    <w:lsdException w:name="Grid Table 3 Accent 3" w:uiPriority="48"/>
+    <w:lsdException w:name="Grid Table 4 Accent 3" w:uiPriority="49"/>
+    <w:lsdException w:name="Grid Table 5 Dark Accent 3" w:uiPriority="50"/>
+    <w:lsdException w:name="Grid Table 6 Colorful Accent 3" w:uiPriority="51"/>
+    <w:lsdException w:name="Grid Table 7 Colorful Accent 3" w:uiPriority="52"/>
+    <w:lsdException w:name="Grid Table 1 Light Accent 4" w:uiPriority="46"/>
+    <w:lsdException w:name="Grid Table 2 Accent 4" w:uiPriority="47"/>
+    <w:lsdException w:name="Grid Table 3 Accent 4" w:uiPriority="48"/>
+    <w:lsdException w:name="Grid Table 4 Accent 4" w:uiPriority="49"/>
+    <w:lsdException w:name="Grid Table 5 Dark Accent 4" w:uiPriority="50"/>
+    <w:lsdException w:name="Grid Table 6 Colorful Accent 4" w:uiPriority="51"/>
+    <w:lsdException w:name="Grid Table 7 Colorful Accent 4" w:uiPriority="52"/>
+    <w:lsdException w:name="Grid Table 1 Light Accent 5" w:uiPriority="46"/>
+    <w:lsdException w:name="Grid Table 2 Accent 5" w:uiPriority="47"/>
+    <w:lsdException w:name="Grid Table 3 Accent 5" w:uiPriority="48"/>
+    <w:lsdException w:name="Grid Table 4 Accent 5" w:uiPriority="49"/>
+    <w:lsdException w:name="Grid Table 5 Dark Accent 5" w:uiPriority="50"/>
+    <w:lsdException w:name="Grid Table 6 Colorful Accent 5" w:uiPriority="51"/>
+    <w:lsdException w:name="Grid Table 7 Colorful Accent 5" w:uiPriority="52"/>
+    <w:lsdException w:name="Grid Table 1 Light Accent 6" w:uiPriority="46"/>
+    <w:lsdException w:name="Grid Table 2 Accent 6" w:uiPriority="47"/>
+    <w:lsdException w:name="Grid Table 3 Accent 6" w:uiPriority="48"/>
+    <w:lsdException w:name="Grid Table 4 Accent 6" w:uiPriority="49"/>
+    <w:lsdException w:name="Grid Table 5 Dark Accent 6" w:uiPriority="50"/>
+    <w:lsdException w:name="Grid Table 6 Colorful Accent 6" w:uiPriority="51"/>
+    <w:lsdException w:name="Grid Table 7 Colorful Accent 6" w:uiPriority="52"/>
+    <w:lsdException w:name="List Table 1 Light" w:uiPriority="46"/>
+    <w:lsdException w:name="List Table 2" w:uiPriority="47"/>
+    <w:lsdException w:name="List Table 3" w:uiPriority="48"/>
+    <w:lsdException w:name="List Table 4" w:uiPriority="49"/>
+    <w:lsdException w:name="List Table 5 Dark" w:uiPriority="50"/>
+    <w:lsdException w:name="List Table 6 Colorful" w:uiPriority="51"/>
+    <w:lsdException w:name="List Table 7 Colorful" w:uiPriority="52"/>
+    <w:lsdException w:name="List Table 1 Light Accent 1" w:uiPriority="46"/>
+    <w:lsdException w:name="List Table 2 Accent 1" w:uiPriority="47"/>
+    <w:lsdException w:name="List Table 3 Accent 1" w:uiPriority="48"/>
+    <w:lsdException w:name="List Table 4 Accent 1" w:uiPriority="49"/>
+    <w:lsdException w:name="List Table 5 Dark Accent 1" w:uiPriority="50"/>
+    <w:lsdException w:name="List Table 6 Colorful Accent 1" w:uiPriority="51"/>
+    <w:lsdException w:name="List Table 7 Colorful Accent 1" w:uiPriority="52"/>
+    <w:lsdException w:name="List Table 1 Light Accent 2" w:uiPriority="46"/>
+    <w:lsdException w:name="List Table 2 Accent 2" w:uiPriority="47"/>
+    <w:lsdException w:name="List Table 3 Accent 2" w:uiPriority="48"/>
+    <w:lsdException w:name="List Table 4 Accent 2" w:uiPriority="49"/>
+    <w:lsdException w:name="List Table 5 Dark Accent 2" w:uiPriority="50"/>
+    <w:lsdException w:name="List Table 6 Colorful Accent 2" w:uiPriority="51"/>
+    <w:lsdException w:name="List Table 7 Colorful Accent 2" w:uiPriority="52"/>
+    <w:lsdException w:name="List Table 1 Light Accent 3" w:uiPriority="46"/>
+    <w:lsdException w:name="List Table 2 Accent 3" w:uiPriority="47"/>
+    <w:lsdException w:name="List Table 3 Accent 3" w:uiPriority="48"/>
+    <w:lsdException w:name="List Table 4 Accent 3" w:uiPriority="49"/>
+    <w:lsdException w:name="List Table 5 Dark Accent 3" w:uiPriority="50"/>
+    <w:lsdException w:name="List Table 6 Colorful Accent 3" w:uiPriority="51"/>
+    <w:lsdException w:name="List Table 7 Colorful Accent 3" w:uiPriority="52"/>
+    <w:lsdException w:name="List Table 1 Light Accent 4" w:uiPriority="46"/>
+    <w:lsdException w:name="List Table 2 Accent 4" w:uiPriority="47"/>
+    <w:lsdException w:name="List Table 3 Accent 4" w:uiPriority="48"/>
+    <w:lsdException w:name="List Table 4 Accent 4" w:uiPriority="49"/>
+    <w:lsdException w:name="List Table 5 Dark Accent 4" w:uiPriority="50"/>
+    <w:lsdException w:name="List Table 6 Colorful Accent 4" w:uiPriority="51"/>
+    <w:lsdException w:name="List Table 7 Colorful Accent 4" w:uiPriority="52"/>
+    <w:lsdException w:name="List Table 1 Light Accent 5" w:uiPriority="46"/>
+    <w:lsdException w:name="List Table 2 Accent 5" w:uiPriority="47"/>
+    <w:lsdException w:name="List Table 3 Accent 5" w:uiPriority="48"/>
+    <w:lsdException w:name="List Table 4 Accent 5" w:uiPriority="49"/>
+    <w:lsdException w:name="List Table 5 Dark Accent 5" w:uiPriority="50"/>
+    <w:lsdException w:name="List Table 6 Colorful Accent 5" w:uiPriority="51"/>
+    <w:lsdException w:name="List Table 7 Colorful Accent 5" w:uiPriority="52"/>
+    <w:lsdException w:name="List Table 1 Light Accent 6" w:uiPriority="46"/>
+    <w:lsdException w:name="List Table 2 Accent 6" w:uiPriority="47"/>
+    <w:lsdException w:name="List Table 3 Accent 6" w:uiPriority="48"/>
+    <w:lsdException w:name="List Table 4 Accent 6" w:uiPriority="49"/>
+    <w:lsdException w:name="List Table 5 Dark Accent 6" w:uiPriority="50"/>
+    <w:lsdException w:name="List Table 6 Colorful Accent 6" w:uiPriority="51"/>
+    <w:lsdException w:name="List Table 7 Colorful Accent 6" w:uiPriority="52"/>
   </w:latentStyles>
-  <w:style w:type="paragraph" w:default="1" w:styleId="a0">
+  <w:style w:type="paragraph" w:default="1" w:styleId="Normal">
     <w:name w:val="Normal"/>
     <w:qFormat/>
     <w:rsid w:val="00BB542C"/>
@@ -2827,10 +3036,10 @@
       <w:szCs w:val="24"/>
     </w:rPr>
   </w:style>
-  <w:style w:type="paragraph" w:styleId="1">
+  <w:style w:type="paragraph" w:styleId="Heading1">
     <w:name w:val="heading 1"/>
-    <w:basedOn w:val="a0"/>
-    <w:next w:val="a0"/>
+    <w:basedOn w:val="Normal"/>
+    <w:next w:val="Normal"/>
     <w:qFormat/>
     <w:rsid w:val="00BB542C"/>
     <w:pPr>
@@ -2849,10 +3058,10 @@
       <w:szCs w:val="32"/>
     </w:rPr>
   </w:style>
-  <w:style w:type="paragraph" w:styleId="2">
+  <w:style w:type="paragraph" w:styleId="Heading2">
     <w:name w:val="heading 2"/>
-    <w:basedOn w:val="a0"/>
-    <w:next w:val="a0"/>
+    <w:basedOn w:val="Normal"/>
+    <w:next w:val="Normal"/>
     <w:qFormat/>
     <w:rsid w:val="00AE391E"/>
     <w:pPr>
@@ -2862,9 +3071,9 @@
       <w:outlineLvl w:val="1"/>
     </w:pPr>
   </w:style>
-  <w:style w:type="paragraph" w:styleId="3">
+  <w:style w:type="paragraph" w:styleId="Heading3">
     <w:name w:val="heading 3"/>
-    <w:next w:val="2"/>
+    <w:next w:val="Heading2"/>
     <w:semiHidden/>
     <w:unhideWhenUsed/>
     <w:rsid w:val="00FE2819"/>
@@ -2883,18 +3092,17 @@
       <w:szCs w:val="26"/>
     </w:rPr>
   </w:style>
-  <w:style w:type="character" w:default="1" w:styleId="a1">
+  <w:style w:type="character" w:default="1" w:styleId="DefaultParagraphFont">
     <w:name w:val="Default Paragraph Font"/>
     <w:uiPriority w:val="1"/>
     <w:semiHidden/>
     <w:unhideWhenUsed/>
   </w:style>
-  <w:style w:type="table" w:default="1" w:styleId="a2">
+  <w:style w:type="table" w:default="1" w:styleId="TableNormal">
     <w:name w:val="Normal Table"/>
     <w:uiPriority w:val="99"/>
     <w:semiHidden/>
     <w:unhideWhenUsed/>
-    <w:qFormat/>
     <w:tblPr>
       <w:tblInd w:w="0" w:type="dxa"/>
       <w:tblCellMar>
@@ -2905,24 +3113,24 @@
       </w:tblCellMar>
     </w:tblPr>
   </w:style>
-  <w:style w:type="numbering" w:default="1" w:styleId="a3">
+  <w:style w:type="numbering" w:default="1" w:styleId="NoList">
     <w:name w:val="No List"/>
     <w:uiPriority w:val="99"/>
     <w:semiHidden/>
     <w:unhideWhenUsed/>
   </w:style>
-  <w:style w:type="paragraph" w:styleId="a4">
+  <w:style w:type="paragraph" w:styleId="ListNumber">
     <w:name w:val="List Number"/>
-    <w:basedOn w:val="a0"/>
+    <w:basedOn w:val="Normal"/>
     <w:qFormat/>
     <w:rsid w:val="00AE391E"/>
     <w:pPr>
       <w:ind w:left="0"/>
     </w:pPr>
   </w:style>
-  <w:style w:type="character" w:styleId="a5">
+  <w:style w:type="character" w:styleId="PlaceholderText">
     <w:name w:val="Placeholder Text"/>
-    <w:basedOn w:val="a1"/>
+    <w:basedOn w:val="DefaultParagraphFont"/>
     <w:uiPriority w:val="99"/>
     <w:semiHidden/>
     <w:rsid w:val="00A87891"/>
@@ -2930,9 +3138,9 @@
       <w:color w:val="808080"/>
     </w:rPr>
   </w:style>
-  <w:style w:type="paragraph" w:styleId="a">
+  <w:style w:type="paragraph" w:styleId="ListParagraph">
     <w:name w:val="List Paragraph"/>
-    <w:basedOn w:val="a0"/>
+    <w:basedOn w:val="Normal"/>
     <w:uiPriority w:val="34"/>
     <w:qFormat/>
     <w:rsid w:val="00A87891"/>
@@ -2944,10 +3152,10 @@
       <w:ind w:left="187" w:hanging="187"/>
     </w:pPr>
   </w:style>
-  <w:style w:type="paragraph" w:styleId="a6">
+  <w:style w:type="paragraph" w:styleId="BalloonText">
     <w:name w:val="Balloon Text"/>
-    <w:basedOn w:val="a0"/>
-    <w:link w:val="a7"/>
+    <w:basedOn w:val="Normal"/>
+    <w:link w:val="BalloonTextChar"/>
     <w:semiHidden/>
     <w:unhideWhenUsed/>
     <w:rsid w:val="00A87891"/>
@@ -2960,10 +3168,10 @@
       <w:szCs w:val="16"/>
     </w:rPr>
   </w:style>
-  <w:style w:type="character" w:customStyle="1" w:styleId="a7">
-    <w:name w:val="Изнесен текст Знак"/>
-    <w:basedOn w:val="a1"/>
-    <w:link w:val="a6"/>
+  <w:style w:type="character" w:customStyle="1" w:styleId="BalloonTextChar">
+    <w:name w:val="Balloon Text Char"/>
+    <w:basedOn w:val="DefaultParagraphFont"/>
+    <w:link w:val="BalloonText"/>
     <w:semiHidden/>
     <w:rsid w:val="00A87891"/>
     <w:rPr>
@@ -2972,10 +3180,10 @@
       <w:szCs w:val="16"/>
     </w:rPr>
   </w:style>
-  <w:style w:type="paragraph" w:styleId="a8">
+  <w:style w:type="paragraph" w:styleId="Header">
     <w:name w:val="header"/>
-    <w:basedOn w:val="a0"/>
-    <w:link w:val="a9"/>
+    <w:basedOn w:val="Normal"/>
+    <w:link w:val="HeaderChar"/>
     <w:unhideWhenUsed/>
     <w:rsid w:val="00A2484F"/>
     <w:pPr>
@@ -2986,10 +3194,10 @@
       <w:spacing w:after="0" w:line="240" w:lineRule="auto"/>
     </w:pPr>
   </w:style>
-  <w:style w:type="character" w:customStyle="1" w:styleId="a9">
-    <w:name w:val="Горен колонтитул Знак"/>
-    <w:basedOn w:val="a1"/>
-    <w:link w:val="a8"/>
+  <w:style w:type="character" w:customStyle="1" w:styleId="HeaderChar">
+    <w:name w:val="Header Char"/>
+    <w:basedOn w:val="DefaultParagraphFont"/>
+    <w:link w:val="Header"/>
     <w:rsid w:val="00A2484F"/>
     <w:rPr>
       <w:rFonts w:asciiTheme="minorHAnsi" w:hAnsiTheme="minorHAnsi"/>
@@ -2997,10 +3205,10 @@
       <w:szCs w:val="24"/>
     </w:rPr>
   </w:style>
-  <w:style w:type="paragraph" w:styleId="aa">
+  <w:style w:type="paragraph" w:styleId="Footer">
     <w:name w:val="footer"/>
-    <w:basedOn w:val="a0"/>
-    <w:link w:val="ab"/>
+    <w:basedOn w:val="Normal"/>
+    <w:link w:val="FooterChar"/>
     <w:uiPriority w:val="99"/>
     <w:unhideWhenUsed/>
     <w:rsid w:val="00A2484F"/>
@@ -3012,10 +3220,10 @@
       <w:spacing w:after="0" w:line="240" w:lineRule="auto"/>
     </w:pPr>
   </w:style>
-  <w:style w:type="character" w:customStyle="1" w:styleId="ab">
-    <w:name w:val="Долен колонтитул Знак"/>
-    <w:basedOn w:val="a1"/>
-    <w:link w:val="aa"/>
+  <w:style w:type="character" w:customStyle="1" w:styleId="FooterChar">
+    <w:name w:val="Footer Char"/>
+    <w:basedOn w:val="DefaultParagraphFont"/>
+    <w:link w:val="Footer"/>
     <w:uiPriority w:val="99"/>
     <w:rsid w:val="00A2484F"/>
     <w:rPr>
@@ -3028,7 +3236,7 @@
 </file>
 
 <file path=word/glossary/document.xml><?xml version="1.0" encoding="utf-8"?>
-<w:glossaryDocument xmlns:ve="http://schemas.openxmlformats.org/markup-compatibility/2006" xmlns:o="urn:schemas-microsoft-com:office:office" xmlns:r="http://schemas.openxmlformats.org/officeDocument/2006/relationships" xmlns:m="http://schemas.openxmlformats.org/officeDocument/2006/math" xmlns:v="urn:schemas-microsoft-com:vml" xmlns:wp="http://schemas.openxmlformats.org/drawingml/2006/wordprocessingDrawing" xmlns:w10="urn:schemas-microsoft-com:office:word" xmlns:w="http://schemas.openxmlformats.org/wordprocessingml/2006/main" xmlns:wne="http://schemas.microsoft.com/office/word/2006/wordml">
+<w:glossaryDocument xmlns:wpc="http://schemas.microsoft.com/office/word/2010/wordprocessingCanvas" xmlns:mc="http://schemas.openxmlformats.org/markup-compatibility/2006" xmlns:o="urn:schemas-microsoft-com:office:office" xmlns:r="http://schemas.openxmlformats.org/officeDocument/2006/relationships" xmlns:m="http://schemas.openxmlformats.org/officeDocument/2006/math" xmlns:v="urn:schemas-microsoft-com:vml" xmlns:wp14="http://schemas.microsoft.com/office/word/2010/wordprocessingDrawing" xmlns:wp="http://schemas.openxmlformats.org/drawingml/2006/wordprocessingDrawing" xmlns:w10="urn:schemas-microsoft-com:office:word" xmlns:w="http://schemas.openxmlformats.org/wordprocessingml/2006/main" xmlns:w14="http://schemas.microsoft.com/office/word/2010/wordml" xmlns:w15="http://schemas.microsoft.com/office/word/2012/wordml" xmlns:wpg="http://schemas.microsoft.com/office/word/2010/wordprocessingGroup" xmlns:wpi="http://schemas.microsoft.com/office/word/2010/wordprocessingInk" xmlns:wne="http://schemas.microsoft.com/office/word/2006/wordml" xmlns:wps="http://schemas.microsoft.com/office/word/2010/wordprocessingShape" mc:Ignorable="w14 w15 wp14">
   <w:docParts>
     <w:docPart>
       <w:docPartPr>
@@ -3061,13 +3269,13 @@
 </file>
 
 <file path=word/glossary/fontTable.xml><?xml version="1.0" encoding="utf-8"?>
-<w:fonts xmlns:r="http://schemas.openxmlformats.org/officeDocument/2006/relationships" xmlns:w="http://schemas.openxmlformats.org/wordprocessingml/2006/main">
+<w:fonts xmlns:mc="http://schemas.openxmlformats.org/markup-compatibility/2006" xmlns:r="http://schemas.openxmlformats.org/officeDocument/2006/relationships" xmlns:w="http://schemas.openxmlformats.org/wordprocessingml/2006/main" xmlns:w14="http://schemas.microsoft.com/office/word/2010/wordml" xmlns:w15="http://schemas.microsoft.com/office/word/2012/wordml" mc:Ignorable="w14 w15">
   <w:font w:name="Times New Roman">
     <w:panose1 w:val="02020603050405020304"/>
-    <w:charset w:val="CC"/>
+    <w:charset w:val="00"/>
     <w:family w:val="roman"/>
     <w:pitch w:val="variable"/>
-    <w:sig w:usb0="E0002AFF" w:usb1="C0007841" w:usb2="00000009" w:usb3="00000000" w:csb0="000001FF" w:csb1="00000000"/>
+    <w:sig w:usb0="E0002EFF" w:usb1="C0007843" w:usb2="00000009" w:usb3="00000000" w:csb0="000001FF" w:csb1="00000000"/>
   </w:font>
   <w:font w:name="Symbol">
     <w:panose1 w:val="05050102010706020507"/>
@@ -3078,7 +3286,7 @@
   </w:font>
   <w:font w:name="Courier New">
     <w:panose1 w:val="02070309020205020404"/>
-    <w:charset w:val="CC"/>
+    <w:charset w:val="00"/>
     <w:family w:val="modern"/>
     <w:pitch w:val="fixed"/>
     <w:sig w:usb0="E0002AFF" w:usb1="C0007843" w:usb2="00000009" w:usb3="00000000" w:csb0="000001FF" w:csb1="00000000"/>
@@ -3092,7 +3300,7 @@
   </w:font>
   <w:font w:name="Arial">
     <w:panose1 w:val="020B0604020202020204"/>
-    <w:charset w:val="CC"/>
+    <w:charset w:val="00"/>
     <w:family w:val="swiss"/>
     <w:pitch w:val="variable"/>
     <w:sig w:usb0="E0002AFF" w:usb1="C0007843" w:usb2="00000009" w:usb3="00000000" w:csb0="000001FF" w:csb1="00000000"/>
@@ -3107,29 +3315,30 @@
   </w:font>
   <w:font w:name="Calibri">
     <w:panose1 w:val="020F0502020204030204"/>
-    <w:charset w:val="CC"/>
+    <w:charset w:val="00"/>
     <w:family w:val="swiss"/>
     <w:pitch w:val="variable"/>
-    <w:sig w:usb0="E10002FF" w:usb1="4000ACFF" w:usb2="00000009" w:usb3="00000000" w:csb0="0000019F" w:csb1="00000000"/>
+    <w:sig w:usb0="E00002FF" w:usb1="4000ACFF" w:usb2="00000001" w:usb3="00000000" w:csb0="0000019F" w:csb1="00000000"/>
   </w:font>
-  <w:font w:name="Cambria">
-    <w:panose1 w:val="02040503050406030204"/>
-    <w:charset w:val="CC"/>
-    <w:family w:val="roman"/>
+  <w:font w:name="Calibri Light">
+    <w:panose1 w:val="020F0302020204030204"/>
+    <w:charset w:val="00"/>
+    <w:family w:val="swiss"/>
     <w:pitch w:val="variable"/>
-    <w:sig w:usb0="E00002FF" w:usb1="400004FF" w:usb2="00000000" w:usb3="00000000" w:csb0="0000019F" w:csb1="00000000"/>
+    <w:sig w:usb0="A00002EF" w:usb1="4000207B" w:usb2="00000000" w:usb3="00000000" w:csb0="0000019F" w:csb1="00000000"/>
   </w:font>
 </w:fonts>
 </file>
 
 <file path=word/glossary/settings.xml><?xml version="1.0" encoding="utf-8"?>
-<w:settings xmlns:o="urn:schemas-microsoft-com:office:office" xmlns:r="http://schemas.openxmlformats.org/officeDocument/2006/relationships" xmlns:m="http://schemas.openxmlformats.org/officeDocument/2006/math" xmlns:v="urn:schemas-microsoft-com:vml" xmlns:w10="urn:schemas-microsoft-com:office:word" xmlns:w="http://schemas.openxmlformats.org/wordprocessingml/2006/main" xmlns:sl="http://schemas.openxmlformats.org/schemaLibrary/2006/main">
+<w:settings xmlns:mc="http://schemas.openxmlformats.org/markup-compatibility/2006" xmlns:o="urn:schemas-microsoft-com:office:office" xmlns:r="http://schemas.openxmlformats.org/officeDocument/2006/relationships" xmlns:m="http://schemas.openxmlformats.org/officeDocument/2006/math" xmlns:v="urn:schemas-microsoft-com:vml" xmlns:w10="urn:schemas-microsoft-com:office:word" xmlns:w="http://schemas.openxmlformats.org/wordprocessingml/2006/main" xmlns:w14="http://schemas.microsoft.com/office/word/2010/wordml" xmlns:w15="http://schemas.microsoft.com/office/word/2012/wordml" xmlns:sl="http://schemas.openxmlformats.org/schemaLibrary/2006/main" mc:Ignorable="w14 w15">
   <w:view w:val="normal"/>
   <w:defaultTabStop w:val="720"/>
   <w:hyphenationZone w:val="425"/>
   <w:characterSpacingControl w:val="doNotCompress"/>
   <w:compat>
     <w:useFELayout/>
+    <w:compatSetting w:name="compatibilityMode" w:uri="http://schemas.microsoft.com/office/word" w:val="12"/>
   </w:compat>
   <w:rsids>
     <w:rsidRoot w:val="00E56C11"/>
@@ -3142,6 +3351,7 @@
     <w:rsid w:val="00A20A34"/>
     <w:rsid w:val="00A23810"/>
     <w:rsid w:val="00A656D6"/>
+    <w:rsid w:val="00E443F4"/>
     <w:rsid w:val="00E56C11"/>
     <w:rsid w:val="00E805B7"/>
     <w:rsid w:val="00EA63A7"/>
@@ -3150,7 +3360,7 @@
     <m:mathFont m:val="Cambria Math"/>
     <m:brkBin m:val="before"/>
     <m:brkBinSub m:val="--"/>
-    <m:smallFrac m:val="off"/>
+    <m:smallFrac m:val="0"/>
     <m:dispDef/>
     <m:lMargin m:val="0"/>
     <m:rMargin m:val="0"/>
@@ -3161,13 +3371,13 @@
   </m:mathPr>
   <w:themeFontLang w:val="bg-BG"/>
   <w:clrSchemeMapping w:bg1="light1" w:t1="dark1" w:bg2="light2" w:t2="dark2" w:accent1="accent1" w:accent2="accent2" w:accent3="accent3" w:accent4="accent4" w:accent5="accent5" w:accent6="accent6" w:hyperlink="hyperlink" w:followedHyperlink="followedHyperlink"/>
-  <w:decimalSymbol w:val="."/>
-  <w:listSeparator w:val=","/>
+  <w:decimalSymbol w:val=","/>
+  <w:listSeparator w:val=";"/>
 </w:settings>
 </file>
 
 <file path=word/glossary/styles.xml><?xml version="1.0" encoding="utf-8"?>
-<w:styles xmlns:r="http://schemas.openxmlformats.org/officeDocument/2006/relationships" xmlns:w="http://schemas.openxmlformats.org/wordprocessingml/2006/main">
+<w:styles xmlns:mc="http://schemas.openxmlformats.org/markup-compatibility/2006" xmlns:r="http://schemas.openxmlformats.org/officeDocument/2006/relationships" xmlns:w="http://schemas.openxmlformats.org/wordprocessingml/2006/main" xmlns:w14="http://schemas.microsoft.com/office/word/2010/wordml" xmlns:w15="http://schemas.microsoft.com/office/word/2012/wordml" mc:Ignorable="w14 w15">
   <w:docDefaults>
     <w:rPrDefault>
       <w:rPr>
@@ -3183,162 +3393,395 @@
       </w:pPr>
     </w:pPrDefault>
   </w:docDefaults>
-  <w:latentStyles w:defLockedState="0" w:defUIPriority="99" w:defSemiHidden="1" w:defUnhideWhenUsed="1" w:defQFormat="0" w:count="267">
-    <w:lsdException w:name="Normal" w:semiHidden="0" w:uiPriority="0" w:unhideWhenUsed="0" w:qFormat="1"/>
-    <w:lsdException w:name="heading 1" w:semiHidden="0" w:uiPriority="9" w:unhideWhenUsed="0" w:qFormat="1"/>
-    <w:lsdException w:name="heading 2" w:uiPriority="9" w:qFormat="1"/>
-    <w:lsdException w:name="heading 3" w:uiPriority="9" w:qFormat="1"/>
-    <w:lsdException w:name="heading 4" w:uiPriority="9" w:qFormat="1"/>
-    <w:lsdException w:name="heading 5" w:uiPriority="9" w:qFormat="1"/>
-    <w:lsdException w:name="heading 6" w:uiPriority="9" w:qFormat="1"/>
-    <w:lsdException w:name="heading 7" w:uiPriority="9" w:qFormat="1"/>
-    <w:lsdException w:name="heading 8" w:uiPriority="9" w:qFormat="1"/>
-    <w:lsdException w:name="heading 9" w:uiPriority="9" w:qFormat="1"/>
-    <w:lsdException w:name="toc 1" w:uiPriority="39"/>
-    <w:lsdException w:name="toc 2" w:uiPriority="39"/>
-    <w:lsdException w:name="toc 3" w:uiPriority="39"/>
-    <w:lsdException w:name="toc 4" w:uiPriority="39"/>
-    <w:lsdException w:name="toc 5" w:uiPriority="39"/>
-    <w:lsdException w:name="toc 6" w:uiPriority="39"/>
-    <w:lsdException w:name="toc 7" w:uiPriority="39"/>
-    <w:lsdException w:name="toc 8" w:uiPriority="39"/>
-    <w:lsdException w:name="toc 9" w:uiPriority="39"/>
-    <w:lsdException w:name="caption" w:uiPriority="35" w:qFormat="1"/>
-    <w:lsdException w:name="Title" w:semiHidden="0" w:uiPriority="10" w:unhideWhenUsed="0" w:qFormat="1"/>
-    <w:lsdException w:name="Default Paragraph Font" w:uiPriority="1"/>
-    <w:lsdException w:name="Subtitle" w:semiHidden="0" w:uiPriority="11" w:unhideWhenUsed="0" w:qFormat="1"/>
-    <w:lsdException w:name="Strong" w:semiHidden="0" w:uiPriority="22" w:unhideWhenUsed="0" w:qFormat="1"/>
-    <w:lsdException w:name="Emphasis" w:semiHidden="0" w:uiPriority="20" w:unhideWhenUsed="0" w:qFormat="1"/>
-    <w:lsdException w:name="Table Grid" w:semiHidden="0" w:uiPriority="39" w:unhideWhenUsed="0"/>
-    <w:lsdException w:name="Placeholder Text" w:unhideWhenUsed="0"/>
-    <w:lsdException w:name="No Spacing" w:semiHidden="0" w:uiPriority="1" w:unhideWhenUsed="0" w:qFormat="1"/>
-    <w:lsdException w:name="Light Shading" w:semiHidden="0" w:uiPriority="60" w:unhideWhenUsed="0"/>
-    <w:lsdException w:name="Light List" w:semiHidden="0" w:uiPriority="61" w:unhideWhenUsed="0"/>
-    <w:lsdException w:name="Light Grid" w:semiHidden="0" w:uiPriority="62" w:unhideWhenUsed="0"/>
-    <w:lsdException w:name="Medium Shading 1" w:semiHidden="0" w:uiPriority="63" w:unhideWhenUsed="0"/>
-    <w:lsdException w:name="Medium Shading 2" w:semiHidden="0" w:uiPriority="64" w:unhideWhenUsed="0"/>
-    <w:lsdException w:name="Medium List 1" w:semiHidden="0" w:uiPriority="65" w:unhideWhenUsed="0"/>
-    <w:lsdException w:name="Medium List 2" w:semiHidden="0" w:uiPriority="66" w:unhideWhenUsed="0"/>
-    <w:lsdException w:name="Medium Grid 1" w:semiHidden="0" w:uiPriority="67" w:unhideWhenUsed="0"/>
-    <w:lsdException w:name="Medium Grid 2" w:semiHidden="0" w:uiPriority="68" w:unhideWhenUsed="0"/>
-    <w:lsdException w:name="Medium Grid 3" w:semiHidden="0" w:uiPriority="69" w:unhideWhenUsed="0"/>
-    <w:lsdException w:name="Dark List" w:semiHidden="0" w:uiPriority="70" w:unhideWhenUsed="0"/>
-    <w:lsdException w:name="Colorful Shading" w:semiHidden="0" w:uiPriority="71" w:unhideWhenUsed="0"/>
-    <w:lsdException w:name="Colorful List" w:semiHidden="0" w:uiPriority="72" w:unhideWhenUsed="0"/>
-    <w:lsdException w:name="Colorful Grid" w:semiHidden="0" w:uiPriority="73" w:unhideWhenUsed="0"/>
-    <w:lsdException w:name="Light Shading Accent 1" w:semiHidden="0" w:uiPriority="60" w:unhideWhenUsed="0"/>
-    <w:lsdException w:name="Light List Accent 1" w:semiHidden="0" w:uiPriority="61" w:unhideWhenUsed="0"/>
-    <w:lsdException w:name="Light Grid Accent 1" w:semiHidden="0" w:uiPriority="62" w:unhideWhenUsed="0"/>
-    <w:lsdException w:name="Medium Shading 1 Accent 1" w:semiHidden="0" w:uiPriority="63" w:unhideWhenUsed="0"/>
-    <w:lsdException w:name="Medium Shading 2 Accent 1" w:semiHidden="0" w:uiPriority="64" w:unhideWhenUsed="0"/>
-    <w:lsdException w:name="Medium List 1 Accent 1" w:semiHidden="0" w:uiPriority="65" w:unhideWhenUsed="0"/>
-    <w:lsdException w:name="Revision" w:unhideWhenUsed="0"/>
-    <w:lsdException w:name="List Paragraph" w:semiHidden="0" w:uiPriority="34" w:unhideWhenUsed="0" w:qFormat="1"/>
-    <w:lsdException w:name="Quote" w:semiHidden="0" w:uiPriority="29" w:unhideWhenUsed="0" w:qFormat="1"/>
-    <w:lsdException w:name="Intense Quote" w:semiHidden="0" w:uiPriority="30" w:unhideWhenUsed="0" w:qFormat="1"/>
-    <w:lsdException w:name="Medium List 2 Accent 1" w:semiHidden="0" w:uiPriority="66" w:unhideWhenUsed="0"/>
-    <w:lsdException w:name="Medium Grid 1 Accent 1" w:semiHidden="0" w:uiPriority="67" w:unhideWhenUsed="0"/>
-    <w:lsdException w:name="Medium Grid 2 Accent 1" w:semiHidden="0" w:uiPriority="68" w:unhideWhenUsed="0"/>
-    <w:lsdException w:name="Medium Grid 3 Accent 1" w:semiHidden="0" w:uiPriority="69" w:unhideWhenUsed="0"/>
-    <w:lsdException w:name="Dark List Accent 1" w:semiHidden="0" w:uiPriority="70" w:unhideWhenUsed="0"/>
-    <w:lsdException w:name="Colorful Shading Accent 1" w:semiHidden="0" w:uiPriority="71" w:unhideWhenUsed="0"/>
-    <w:lsdException w:name="Colorful List Accent 1" w:semiHidden="0" w:uiPriority="72" w:unhideWhenUsed="0"/>
-    <w:lsdException w:name="Colorful Grid Accent 1" w:semiHidden="0" w:uiPriority="73" w:unhideWhenUsed="0"/>
-    <w:lsdException w:name="Light Shading Accent 2" w:semiHidden="0" w:uiPriority="60" w:unhideWhenUsed="0"/>
-    <w:lsdException w:name="Light List Accent 2" w:semiHidden="0" w:uiPriority="61" w:unhideWhenUsed="0"/>
-    <w:lsdException w:name="Light Grid Accent 2" w:semiHidden="0" w:uiPriority="62" w:unhideWhenUsed="0"/>
-    <w:lsdException w:name="Medium Shading 1 Accent 2" w:semiHidden="0" w:uiPriority="63" w:unhideWhenUsed="0"/>
-    <w:lsdException w:name="Medium Shading 2 Accent 2" w:semiHidden="0" w:uiPriority="64" w:unhideWhenUsed="0"/>
-    <w:lsdException w:name="Medium List 1 Accent 2" w:semiHidden="0" w:uiPriority="65" w:unhideWhenUsed="0"/>
-    <w:lsdException w:name="Medium List 2 Accent 2" w:semiHidden="0" w:uiPriority="66" w:unhideWhenUsed="0"/>
-    <w:lsdException w:name="Medium Grid 1 Accent 2" w:semiHidden="0" w:uiPriority="67" w:unhideWhenUsed="0"/>
-    <w:lsdException w:name="Medium Grid 2 Accent 2" w:semiHidden="0" w:uiPriority="68" w:unhideWhenUsed="0"/>
-    <w:lsdException w:name="Medium Grid 3 Accent 2" w:semiHidden="0" w:uiPriority="69" w:unhideWhenUsed="0"/>
-    <w:lsdException w:name="Dark List Accent 2" w:semiHidden="0" w:uiPriority="70" w:unhideWhenUsed="0"/>
-    <w:lsdException w:name="Colorful Shading Accent 2" w:semiHidden="0" w:uiPriority="71" w:unhideWhenUsed="0"/>
-    <w:lsdException w:name="Colorful List Accent 2" w:semiHidden="0" w:uiPriority="72" w:unhideWhenUsed="0"/>
-    <w:lsdException w:name="Colorful Grid Accent 2" w:semiHidden="0" w:uiPriority="73" w:unhideWhenUsed="0"/>
-    <w:lsdException w:name="Light Shading Accent 3" w:semiHidden="0" w:uiPriority="60" w:unhideWhenUsed="0"/>
-    <w:lsdException w:name="Light List Accent 3" w:semiHidden="0" w:uiPriority="61" w:unhideWhenUsed="0"/>
-    <w:lsdException w:name="Light Grid Accent 3" w:semiHidden="0" w:uiPriority="62" w:unhideWhenUsed="0"/>
-    <w:lsdException w:name="Medium Shading 1 Accent 3" w:semiHidden="0" w:uiPriority="63" w:unhideWhenUsed="0"/>
-    <w:lsdException w:name="Medium Shading 2 Accent 3" w:semiHidden="0" w:uiPriority="64" w:unhideWhenUsed="0"/>
-    <w:lsdException w:name="Medium List 1 Accent 3" w:semiHidden="0" w:uiPriority="65" w:unhideWhenUsed="0"/>
-    <w:lsdException w:name="Medium List 2 Accent 3" w:semiHidden="0" w:uiPriority="66" w:unhideWhenUsed="0"/>
-    <w:lsdException w:name="Medium Grid 1 Accent 3" w:semiHidden="0" w:uiPriority="67" w:unhideWhenUsed="0"/>
-    <w:lsdException w:name="Medium Grid 2 Accent 3" w:semiHidden="0" w:uiPriority="68" w:unhideWhenUsed="0"/>
-    <w:lsdException w:name="Medium Grid 3 Accent 3" w:semiHidden="0" w:uiPriority="69" w:unhideWhenUsed="0"/>
-    <w:lsdException w:name="Dark List Accent 3" w:semiHidden="0" w:uiPriority="70" w:unhideWhenUsed="0"/>
-    <w:lsdException w:name="Colorful Shading Accent 3" w:semiHidden="0" w:uiPriority="71" w:unhideWhenUsed="0"/>
-    <w:lsdException w:name="Colorful List Accent 3" w:semiHidden="0" w:uiPriority="72" w:unhideWhenUsed="0"/>
-    <w:lsdException w:name="Colorful Grid Accent 3" w:semiHidden="0" w:uiPriority="73" w:unhideWhenUsed="0"/>
-    <w:lsdException w:name="Light Shading Accent 4" w:semiHidden="0" w:uiPriority="60" w:unhideWhenUsed="0"/>
-    <w:lsdException w:name="Light List Accent 4" w:semiHidden="0" w:uiPriority="61" w:unhideWhenUsed="0"/>
-    <w:lsdException w:name="Light Grid Accent 4" w:semiHidden="0" w:uiPriority="62" w:unhideWhenUsed="0"/>
-    <w:lsdException w:name="Medium Shading 1 Accent 4" w:semiHidden="0" w:uiPriority="63" w:unhideWhenUsed="0"/>
-    <w:lsdException w:name="Medium Shading 2 Accent 4" w:semiHidden="0" w:uiPriority="64" w:unhideWhenUsed="0"/>
-    <w:lsdException w:name="Medium List 1 Accent 4" w:semiHidden="0" w:uiPriority="65" w:unhideWhenUsed="0"/>
-    <w:lsdException w:name="Medium List 2 Accent 4" w:semiHidden="0" w:uiPriority="66" w:unhideWhenUsed="0"/>
-    <w:lsdException w:name="Medium Grid 1 Accent 4" w:semiHidden="0" w:uiPriority="67" w:unhideWhenUsed="0"/>
-    <w:lsdException w:name="Medium Grid 2 Accent 4" w:semiHidden="0" w:uiPriority="68" w:unhideWhenUsed="0"/>
-    <w:lsdException w:name="Medium Grid 3 Accent 4" w:semiHidden="0" w:uiPriority="69" w:unhideWhenUsed="0"/>
-    <w:lsdException w:name="Dark List Accent 4" w:semiHidden="0" w:uiPriority="70" w:unhideWhenUsed="0"/>
-    <w:lsdException w:name="Colorful Shading Accent 4" w:semiHidden="0" w:uiPriority="71" w:unhideWhenUsed="0"/>
-    <w:lsdException w:name="Colorful List Accent 4" w:semiHidden="0" w:uiPriority="72" w:unhideWhenUsed="0"/>
-    <w:lsdException w:name="Colorful Grid Accent 4" w:semiHidden="0" w:uiPriority="73" w:unhideWhenUsed="0"/>
-    <w:lsdException w:name="Light Shading Accent 5" w:semiHidden="0" w:uiPriority="60" w:unhideWhenUsed="0"/>
-    <w:lsdException w:name="Light List Accent 5" w:semiHidden="0" w:uiPriority="61" w:unhideWhenUsed="0"/>
-    <w:lsdException w:name="Light Grid Accent 5" w:semiHidden="0" w:uiPriority="62" w:unhideWhenUsed="0"/>
-    <w:lsdException w:name="Medium Shading 1 Accent 5" w:semiHidden="0" w:uiPriority="63" w:unhideWhenUsed="0"/>
-    <w:lsdException w:name="Medium Shading 2 Accent 5" w:semiHidden="0" w:uiPriority="64" w:unhideWhenUsed="0"/>
-    <w:lsdException w:name="Medium List 1 Accent 5" w:semiHidden="0" w:uiPriority="65" w:unhideWhenUsed="0"/>
-    <w:lsdException w:name="Medium List 2 Accent 5" w:semiHidden="0" w:uiPriority="66" w:unhideWhenUsed="0"/>
-    <w:lsdException w:name="Medium Grid 1 Accent 5" w:semiHidden="0" w:uiPriority="67" w:unhideWhenUsed="0"/>
-    <w:lsdException w:name="Medium Grid 2 Accent 5" w:semiHidden="0" w:uiPriority="68" w:unhideWhenUsed="0"/>
-    <w:lsdException w:name="Medium Grid 3 Accent 5" w:semiHidden="0" w:uiPriority="69" w:unhideWhenUsed="0"/>
-    <w:lsdException w:name="Dark List Accent 5" w:semiHidden="0" w:uiPriority="70" w:unhideWhenUsed="0"/>
-    <w:lsdException w:name="Colorful Shading Accent 5" w:semiHidden="0" w:uiPriority="71" w:unhideWhenUsed="0"/>
-    <w:lsdException w:name="Colorful List Accent 5" w:semiHidden="0" w:uiPriority="72" w:unhideWhenUsed="0"/>
-    <w:lsdException w:name="Colorful Grid Accent 5" w:semiHidden="0" w:uiPriority="73" w:unhideWhenUsed="0"/>
-    <w:lsdException w:name="Light Shading Accent 6" w:semiHidden="0" w:uiPriority="60" w:unhideWhenUsed="0"/>
-    <w:lsdException w:name="Light List Accent 6" w:semiHidden="0" w:uiPriority="61" w:unhideWhenUsed="0"/>
-    <w:lsdException w:name="Light Grid Accent 6" w:semiHidden="0" w:uiPriority="62" w:unhideWhenUsed="0"/>
-    <w:lsdException w:name="Medium Shading 1 Accent 6" w:semiHidden="0" w:uiPriority="63" w:unhideWhenUsed="0"/>
-    <w:lsdException w:name="Medium Shading 2 Accent 6" w:semiHidden="0" w:uiPriority="64" w:unhideWhenUsed="0"/>
-    <w:lsdException w:name="Medium List 1 Accent 6" w:semiHidden="0" w:uiPriority="65" w:unhideWhenUsed="0"/>
-    <w:lsdException w:name="Medium List 2 Accent 6" w:semiHidden="0" w:uiPriority="66" w:unhideWhenUsed="0"/>
-    <w:lsdException w:name="Medium Grid 1 Accent 6" w:semiHidden="0" w:uiPriority="67" w:unhideWhenUsed="0"/>
-    <w:lsdException w:name="Medium Grid 2 Accent 6" w:semiHidden="0" w:uiPriority="68" w:unhideWhenUsed="0"/>
-    <w:lsdException w:name="Medium Grid 3 Accent 6" w:semiHidden="0" w:uiPriority="69" w:unhideWhenUsed="0"/>
-    <w:lsdException w:name="Dark List Accent 6" w:semiHidden="0" w:uiPriority="70" w:unhideWhenUsed="0"/>
-    <w:lsdException w:name="Colorful Shading Accent 6" w:semiHidden="0" w:uiPriority="71" w:unhideWhenUsed="0"/>
-    <w:lsdException w:name="Colorful List Accent 6" w:semiHidden="0" w:uiPriority="72" w:unhideWhenUsed="0"/>
-    <w:lsdException w:name="Colorful Grid Accent 6" w:semiHidden="0" w:uiPriority="73" w:unhideWhenUsed="0"/>
-    <w:lsdException w:name="Subtle Emphasis" w:semiHidden="0" w:uiPriority="19" w:unhideWhenUsed="0" w:qFormat="1"/>
-    <w:lsdException w:name="Intense Emphasis" w:semiHidden="0" w:uiPriority="21" w:unhideWhenUsed="0" w:qFormat="1"/>
-    <w:lsdException w:name="Subtle Reference" w:semiHidden="0" w:uiPriority="31" w:unhideWhenUsed="0" w:qFormat="1"/>
-    <w:lsdException w:name="Intense Reference" w:semiHidden="0" w:uiPriority="32" w:unhideWhenUsed="0" w:qFormat="1"/>
-    <w:lsdException w:name="Book Title" w:semiHidden="0" w:uiPriority="33" w:unhideWhenUsed="0" w:qFormat="1"/>
-    <w:lsdException w:name="Bibliography" w:uiPriority="37"/>
-    <w:lsdException w:name="TOC Heading" w:uiPriority="39" w:qFormat="1"/>
+  <w:latentStyles w:defLockedState="0" w:defUIPriority="99" w:defSemiHidden="0" w:defUnhideWhenUsed="0" w:defQFormat="0" w:count="371">
+    <w:lsdException w:name="Normal" w:uiPriority="0" w:qFormat="1"/>
+    <w:lsdException w:name="heading 1" w:uiPriority="9" w:qFormat="1"/>
+    <w:lsdException w:name="heading 2" w:semiHidden="1" w:uiPriority="9" w:unhideWhenUsed="1" w:qFormat="1"/>
+    <w:lsdException w:name="heading 3" w:semiHidden="1" w:uiPriority="9" w:unhideWhenUsed="1" w:qFormat="1"/>
+    <w:lsdException w:name="heading 4" w:semiHidden="1" w:uiPriority="9" w:unhideWhenUsed="1" w:qFormat="1"/>
+    <w:lsdException w:name="heading 5" w:semiHidden="1" w:uiPriority="9" w:unhideWhenUsed="1" w:qFormat="1"/>
+    <w:lsdException w:name="heading 6" w:semiHidden="1" w:uiPriority="9" w:unhideWhenUsed="1" w:qFormat="1"/>
+    <w:lsdException w:name="heading 7" w:semiHidden="1" w:uiPriority="9" w:unhideWhenUsed="1" w:qFormat="1"/>
+    <w:lsdException w:name="heading 8" w:semiHidden="1" w:uiPriority="9" w:unhideWhenUsed="1" w:qFormat="1"/>
+    <w:lsdException w:name="heading 9" w:semiHidden="1" w:uiPriority="9" w:unhideWhenUsed="1" w:qFormat="1"/>
+    <w:lsdException w:name="index 1" w:semiHidden="1" w:unhideWhenUsed="1"/>
+    <w:lsdException w:name="index 2" w:semiHidden="1" w:unhideWhenUsed="1"/>
+    <w:lsdException w:name="index 3" w:semiHidden="1" w:unhideWhenUsed="1"/>
+    <w:lsdException w:name="index 4" w:semiHidden="1" w:unhideWhenUsed="1"/>
+    <w:lsdException w:name="index 5" w:semiHidden="1" w:unhideWhenUsed="1"/>
+    <w:lsdException w:name="index 6" w:semiHidden="1" w:unhideWhenUsed="1"/>
+    <w:lsdException w:name="index 7" w:semiHidden="1" w:unhideWhenUsed="1"/>
+    <w:lsdException w:name="index 8" w:semiHidden="1" w:unhideWhenUsed="1"/>
+    <w:lsdException w:name="index 9" w:semiHidden="1" w:unhideWhenUsed="1"/>
+    <w:lsdException w:name="toc 1" w:semiHidden="1" w:uiPriority="39" w:unhideWhenUsed="1"/>
+    <w:lsdException w:name="toc 2" w:semiHidden="1" w:uiPriority="39" w:unhideWhenUsed="1"/>
+    <w:lsdException w:name="toc 3" w:semiHidden="1" w:uiPriority="39" w:unhideWhenUsed="1"/>
+    <w:lsdException w:name="toc 4" w:semiHidden="1" w:uiPriority="39" w:unhideWhenUsed="1"/>
+    <w:lsdException w:name="toc 5" w:semiHidden="1" w:uiPriority="39" w:unhideWhenUsed="1"/>
+    <w:lsdException w:name="toc 6" w:semiHidden="1" w:uiPriority="39" w:unhideWhenUsed="1"/>
+    <w:lsdException w:name="toc 7" w:semiHidden="1" w:uiPriority="39" w:unhideWhenUsed="1"/>
+    <w:lsdException w:name="toc 8" w:semiHidden="1" w:uiPriority="39" w:unhideWhenUsed="1"/>
+    <w:lsdException w:name="toc 9" w:semiHidden="1" w:uiPriority="39" w:unhideWhenUsed="1"/>
+    <w:lsdException w:name="Normal Indent" w:semiHidden="1" w:unhideWhenUsed="1"/>
+    <w:lsdException w:name="footnote text" w:semiHidden="1" w:unhideWhenUsed="1"/>
+    <w:lsdException w:name="annotation text" w:semiHidden="1" w:unhideWhenUsed="1"/>
+    <w:lsdException w:name="header" w:semiHidden="1" w:unhideWhenUsed="1"/>
+    <w:lsdException w:name="footer" w:semiHidden="1" w:unhideWhenUsed="1"/>
+    <w:lsdException w:name="index heading" w:semiHidden="1" w:unhideWhenUsed="1"/>
+    <w:lsdException w:name="caption" w:semiHidden="1" w:uiPriority="35" w:unhideWhenUsed="1" w:qFormat="1"/>
+    <w:lsdException w:name="table of figures" w:semiHidden="1" w:unhideWhenUsed="1"/>
+    <w:lsdException w:name="envelope address" w:semiHidden="1" w:unhideWhenUsed="1"/>
+    <w:lsdException w:name="envelope return" w:semiHidden="1" w:unhideWhenUsed="1"/>
+    <w:lsdException w:name="footnote reference" w:semiHidden="1" w:unhideWhenUsed="1"/>
+    <w:lsdException w:name="annotation reference" w:semiHidden="1" w:unhideWhenUsed="1"/>
+    <w:lsdException w:name="line number" w:semiHidden="1" w:unhideWhenUsed="1"/>
+    <w:lsdException w:name="page number" w:semiHidden="1" w:unhideWhenUsed="1"/>
+    <w:lsdException w:name="endnote reference" w:semiHidden="1" w:unhideWhenUsed="1"/>
+    <w:lsdException w:name="endnote text" w:semiHidden="1" w:unhideWhenUsed="1"/>
+    <w:lsdException w:name="table of authorities" w:semiHidden="1" w:unhideWhenUsed="1"/>
+    <w:lsdException w:name="macro" w:semiHidden="1" w:unhideWhenUsed="1"/>
+    <w:lsdException w:name="toa heading" w:semiHidden="1" w:unhideWhenUsed="1"/>
+    <w:lsdException w:name="List" w:semiHidden="1" w:unhideWhenUsed="1"/>
+    <w:lsdException w:name="List Bullet" w:semiHidden="1" w:unhideWhenUsed="1"/>
+    <w:lsdException w:name="List Number" w:semiHidden="1" w:unhideWhenUsed="1"/>
+    <w:lsdException w:name="List 2" w:semiHidden="1" w:unhideWhenUsed="1"/>
+    <w:lsdException w:name="List 3" w:semiHidden="1" w:unhideWhenUsed="1"/>
+    <w:lsdException w:name="List 4" w:semiHidden="1" w:unhideWhenUsed="1"/>
+    <w:lsdException w:name="List 5" w:semiHidden="1" w:unhideWhenUsed="1"/>
+    <w:lsdException w:name="List Bullet 2" w:semiHidden="1" w:unhideWhenUsed="1"/>
+    <w:lsdException w:name="List Bullet 3" w:semiHidden="1" w:unhideWhenUsed="1"/>
+    <w:lsdException w:name="List Bullet 4" w:semiHidden="1" w:unhideWhenUsed="1"/>
+    <w:lsdException w:name="List Bullet 5" w:semiHidden="1" w:unhideWhenUsed="1"/>
+    <w:lsdException w:name="List Number 2" w:semiHidden="1" w:unhideWhenUsed="1"/>
+    <w:lsdException w:name="List Number 3" w:semiHidden="1" w:unhideWhenUsed="1"/>
+    <w:lsdException w:name="List Number 4" w:semiHidden="1" w:unhideWhenUsed="1"/>
+    <w:lsdException w:name="List Number 5" w:semiHidden="1" w:unhideWhenUsed="1"/>
+    <w:lsdException w:name="Title" w:uiPriority="10" w:qFormat="1"/>
+    <w:lsdException w:name="Closing" w:semiHidden="1" w:unhideWhenUsed="1"/>
+    <w:lsdException w:name="Signature" w:semiHidden="1" w:unhideWhenUsed="1"/>
+    <w:lsdException w:name="Default Paragraph Font" w:semiHidden="1" w:uiPriority="1" w:unhideWhenUsed="1"/>
+    <w:lsdException w:name="Body Text" w:semiHidden="1" w:unhideWhenUsed="1"/>
+    <w:lsdException w:name="Body Text Indent" w:semiHidden="1" w:unhideWhenUsed="1"/>
+    <w:lsdException w:name="List Continue" w:semiHidden="1" w:unhideWhenUsed="1"/>
+    <w:lsdException w:name="List Continue 2" w:semiHidden="1" w:unhideWhenUsed="1"/>
+    <w:lsdException w:name="List Continue 3" w:semiHidden="1" w:unhideWhenUsed="1"/>
+    <w:lsdException w:name="List Continue 4" w:semiHidden="1" w:unhideWhenUsed="1"/>
+    <w:lsdException w:name="List Continue 5" w:semiHidden="1" w:unhideWhenUsed="1"/>
+    <w:lsdException w:name="Message Header" w:semiHidden="1" w:unhideWhenUsed="1"/>
+    <w:lsdException w:name="Subtitle" w:uiPriority="11" w:qFormat="1"/>
+    <w:lsdException w:name="Salutation" w:semiHidden="1" w:unhideWhenUsed="1"/>
+    <w:lsdException w:name="Date" w:semiHidden="1" w:unhideWhenUsed="1"/>
+    <w:lsdException w:name="Body Text First Indent" w:semiHidden="1" w:unhideWhenUsed="1"/>
+    <w:lsdException w:name="Body Text First Indent 2" w:semiHidden="1" w:unhideWhenUsed="1"/>
+    <w:lsdException w:name="Note Heading" w:semiHidden="1" w:unhideWhenUsed="1"/>
+    <w:lsdException w:name="Body Text 2" w:semiHidden="1" w:unhideWhenUsed="1"/>
+    <w:lsdException w:name="Body Text 3" w:semiHidden="1" w:unhideWhenUsed="1"/>
+    <w:lsdException w:name="Body Text Indent 2" w:semiHidden="1" w:unhideWhenUsed="1"/>
+    <w:lsdException w:name="Body Text Indent 3" w:semiHidden="1" w:unhideWhenUsed="1"/>
+    <w:lsdException w:name="Block Text" w:semiHidden="1" w:unhideWhenUsed="1"/>
+    <w:lsdException w:name="Hyperlink" w:semiHidden="1" w:unhideWhenUsed="1"/>
+    <w:lsdException w:name="FollowedHyperlink" w:semiHidden="1" w:unhideWhenUsed="1"/>
+    <w:lsdException w:name="Strong" w:uiPriority="22" w:qFormat="1"/>
+    <w:lsdException w:name="Emphasis" w:uiPriority="20" w:qFormat="1"/>
+    <w:lsdException w:name="Document Map" w:semiHidden="1" w:unhideWhenUsed="1"/>
+    <w:lsdException w:name="Plain Text" w:semiHidden="1" w:unhideWhenUsed="1"/>
+    <w:lsdException w:name="E-mail Signature" w:semiHidden="1" w:unhideWhenUsed="1"/>
+    <w:lsdException w:name="HTML Top of Form" w:semiHidden="1" w:unhideWhenUsed="1"/>
+    <w:lsdException w:name="HTML Bottom of Form" w:semiHidden="1" w:unhideWhenUsed="1"/>
+    <w:lsdException w:name="Normal (Web)" w:semiHidden="1" w:unhideWhenUsed="1"/>
+    <w:lsdException w:name="HTML Acronym" w:semiHidden="1" w:unhideWhenUsed="1"/>
+    <w:lsdException w:name="HTML Address" w:semiHidden="1" w:unhideWhenUsed="1"/>
+    <w:lsdException w:name="HTML Cite" w:semiHidden="1" w:unhideWhenUsed="1"/>
+    <w:lsdException w:name="HTML Code" w:semiHidden="1" w:unhideWhenUsed="1"/>
+    <w:lsdException w:name="HTML Definition" w:semiHidden="1" w:unhideWhenUsed="1"/>
+    <w:lsdException w:name="HTML Keyboard" w:semiHidden="1" w:unhideWhenUsed="1"/>
+    <w:lsdException w:name="HTML Preformatted" w:semiHidden="1" w:unhideWhenUsed="1"/>
+    <w:lsdException w:name="HTML Sample" w:semiHidden="1" w:unhideWhenUsed="1"/>
+    <w:lsdException w:name="HTML Typewriter" w:semiHidden="1" w:unhideWhenUsed="1"/>
+    <w:lsdException w:name="HTML Variable" w:semiHidden="1" w:unhideWhenUsed="1"/>
+    <w:lsdException w:name="Normal Table" w:semiHidden="1" w:unhideWhenUsed="1"/>
+    <w:lsdException w:name="annotation subject" w:semiHidden="1" w:unhideWhenUsed="1"/>
+    <w:lsdException w:name="No List" w:semiHidden="1" w:unhideWhenUsed="1"/>
+    <w:lsdException w:name="Outline List 1" w:semiHidden="1" w:unhideWhenUsed="1"/>
+    <w:lsdException w:name="Outline List 2" w:semiHidden="1" w:unhideWhenUsed="1"/>
+    <w:lsdException w:name="Outline List 3" w:semiHidden="1" w:unhideWhenUsed="1"/>
+    <w:lsdException w:name="Table Simple 1" w:semiHidden="1" w:unhideWhenUsed="1"/>
+    <w:lsdException w:name="Table Simple 2" w:semiHidden="1" w:unhideWhenUsed="1"/>
+    <w:lsdException w:name="Table Simple 3" w:semiHidden="1" w:unhideWhenUsed="1"/>
+    <w:lsdException w:name="Table Classic 1" w:semiHidden="1" w:unhideWhenUsed="1"/>
+    <w:lsdException w:name="Table Classic 2" w:semiHidden="1" w:unhideWhenUsed="1"/>
+    <w:lsdException w:name="Table Classic 3" w:semiHidden="1" w:unhideWhenUsed="1"/>
+    <w:lsdException w:name="Table Classic 4" w:semiHidden="1" w:unhideWhenUsed="1"/>
+    <w:lsdException w:name="Table Colorful 1" w:semiHidden="1" w:unhideWhenUsed="1"/>
+    <w:lsdException w:name="Table Colorful 2" w:semiHidden="1" w:unhideWhenUsed="1"/>
+    <w:lsdException w:name="Table Colorful 3" w:semiHidden="1" w:unhideWhenUsed="1"/>
+    <w:lsdException w:name="Table Columns 1" w:semiHidden="1" w:unhideWhenUsed="1"/>
+    <w:lsdException w:name="Table Columns 2" w:semiHidden="1" w:unhideWhenUsed="1"/>
+    <w:lsdException w:name="Table Columns 3" w:semiHidden="1" w:unhideWhenUsed="1"/>
+    <w:lsdException w:name="Table Columns 4" w:semiHidden="1" w:unhideWhenUsed="1"/>
+    <w:lsdException w:name="Table Columns 5" w:semiHidden="1" w:unhideWhenUsed="1"/>
+    <w:lsdException w:name="Table Grid 1" w:semiHidden="1" w:unhideWhenUsed="1"/>
+    <w:lsdException w:name="Table Grid 2" w:semiHidden="1" w:unhideWhenUsed="1"/>
+    <w:lsdException w:name="Table Grid 3" w:semiHidden="1" w:unhideWhenUsed="1"/>
+    <w:lsdException w:name="Table Grid 4" w:semiHidden="1" w:unhideWhenUsed="1"/>
+    <w:lsdException w:name="Table Grid 5" w:semiHidden="1" w:unhideWhenUsed="1"/>
+    <w:lsdException w:name="Table Grid 6" w:semiHidden="1" w:unhideWhenUsed="1"/>
+    <w:lsdException w:name="Table Grid 7" w:semiHidden="1" w:unhideWhenUsed="1"/>
+    <w:lsdException w:name="Table Grid 8" w:semiHidden="1" w:unhideWhenUsed="1"/>
+    <w:lsdException w:name="Table List 1" w:semiHidden="1" w:unhideWhenUsed="1"/>
+    <w:lsdException w:name="Table List 2" w:semiHidden="1" w:unhideWhenUsed="1"/>
+    <w:lsdException w:name="Table List 3" w:semiHidden="1" w:unhideWhenUsed="1"/>
+    <w:lsdException w:name="Table List 4" w:semiHidden="1" w:unhideWhenUsed="1"/>
+    <w:lsdException w:name="Table List 5" w:semiHidden="1" w:unhideWhenUsed="1"/>
+    <w:lsdException w:name="Table List 6" w:semiHidden="1" w:unhideWhenUsed="1"/>
+    <w:lsdException w:name="Table List 7" w:semiHidden="1" w:unhideWhenUsed="1"/>
+    <w:lsdException w:name="Table List 8" w:semiHidden="1" w:unhideWhenUsed="1"/>
+    <w:lsdException w:name="Table 3D effects 1" w:semiHidden="1" w:unhideWhenUsed="1"/>
+    <w:lsdException w:name="Table 3D effects 2" w:semiHidden="1" w:unhideWhenUsed="1"/>
+    <w:lsdException w:name="Table 3D effects 3" w:semiHidden="1" w:unhideWhenUsed="1"/>
+    <w:lsdException w:name="Table Contemporary" w:semiHidden="1" w:unhideWhenUsed="1"/>
+    <w:lsdException w:name="Table Elegant" w:semiHidden="1" w:unhideWhenUsed="1"/>
+    <w:lsdException w:name="Table Professional" w:semiHidden="1" w:unhideWhenUsed="1"/>
+    <w:lsdException w:name="Table Subtle 1" w:semiHidden="1" w:unhideWhenUsed="1"/>
+    <w:lsdException w:name="Table Subtle 2" w:semiHidden="1" w:unhideWhenUsed="1"/>
+    <w:lsdException w:name="Table Web 1" w:semiHidden="1" w:unhideWhenUsed="1"/>
+    <w:lsdException w:name="Table Web 2" w:semiHidden="1" w:unhideWhenUsed="1"/>
+    <w:lsdException w:name="Table Web 3" w:semiHidden="1" w:unhideWhenUsed="1"/>
+    <w:lsdException w:name="Balloon Text" w:semiHidden="1" w:unhideWhenUsed="1"/>
+    <w:lsdException w:name="Table Grid" w:uiPriority="39"/>
+    <w:lsdException w:name="Table Theme" w:semiHidden="1" w:unhideWhenUsed="1"/>
+    <w:lsdException w:name="Placeholder Text" w:semiHidden="1"/>
+    <w:lsdException w:name="No Spacing" w:uiPriority="1" w:qFormat="1"/>
+    <w:lsdException w:name="Light Shading" w:uiPriority="60"/>
+    <w:lsdException w:name="Light List" w:uiPriority="61"/>
+    <w:lsdException w:name="Light Grid" w:uiPriority="62"/>
+    <w:lsdException w:name="Medium Shading 1" w:uiPriority="63"/>
+    <w:lsdException w:name="Medium Shading 2" w:uiPriority="64"/>
+    <w:lsdException w:name="Medium List 1" w:uiPriority="65"/>
+    <w:lsdException w:name="Medium List 2" w:uiPriority="66"/>
+    <w:lsdException w:name="Medium Grid 1" w:uiPriority="67"/>
+    <w:lsdException w:name="Medium Grid 2" w:uiPriority="68"/>
+    <w:lsdException w:name="Medium Grid 3" w:uiPriority="69"/>
+    <w:lsdException w:name="Dark List" w:uiPriority="70"/>
+    <w:lsdException w:name="Colorful Shading" w:uiPriority="71"/>
+    <w:lsdException w:name="Colorful List" w:uiPriority="72"/>
+    <w:lsdException w:name="Colorful Grid" w:uiPriority="73"/>
+    <w:lsdException w:name="Light Shading Accent 1" w:uiPriority="60"/>
+    <w:lsdException w:name="Light List Accent 1" w:uiPriority="61"/>
+    <w:lsdException w:name="Light Grid Accent 1" w:uiPriority="62"/>
+    <w:lsdException w:name="Medium Shading 1 Accent 1" w:uiPriority="63"/>
+    <w:lsdException w:name="Medium Shading 2 Accent 1" w:uiPriority="64"/>
+    <w:lsdException w:name="Medium List 1 Accent 1" w:uiPriority="65"/>
+    <w:lsdException w:name="Revision" w:semiHidden="1"/>
+    <w:lsdException w:name="List Paragraph" w:uiPriority="34" w:qFormat="1"/>
+    <w:lsdException w:name="Quote" w:uiPriority="29" w:qFormat="1"/>
+    <w:lsdException w:name="Intense Quote" w:uiPriority="30" w:qFormat="1"/>
+    <w:lsdException w:name="Medium List 2 Accent 1" w:uiPriority="66"/>
+    <w:lsdException w:name="Medium Grid 1 Accent 1" w:uiPriority="67"/>
+    <w:lsdException w:name="Medium Grid 2 Accent 1" w:uiPriority="68"/>
+    <w:lsdException w:name="Medium Grid 3 Accent 1" w:uiPriority="69"/>
+    <w:lsdException w:name="Dark List Accent 1" w:uiPriority="70"/>
+    <w:lsdException w:name="Colorful Shading Accent 1" w:uiPriority="71"/>
+    <w:lsdException w:name="Colorful List Accent 1" w:uiPriority="72"/>
+    <w:lsdException w:name="Colorful Grid Accent 1" w:uiPriority="73"/>
+    <w:lsdException w:name="Light Shading Accent 2" w:uiPriority="60"/>
+    <w:lsdException w:name="Light List Accent 2" w:uiPriority="61"/>
+    <w:lsdException w:name="Light Grid Accent 2" w:uiPriority="62"/>
+    <w:lsdException w:name="Medium Shading 1 Accent 2" w:uiPriority="63"/>
+    <w:lsdException w:name="Medium Shading 2 Accent 2" w:uiPriority="64"/>
+    <w:lsdException w:name="Medium List 1 Accent 2" w:uiPriority="65"/>
+    <w:lsdException w:name="Medium List 2 Accent 2" w:uiPriority="66"/>
+    <w:lsdException w:name="Medium Grid 1 Accent 2" w:uiPriority="67"/>
+    <w:lsdException w:name="Medium Grid 2 Accent 2" w:uiPriority="68"/>
+    <w:lsdException w:name="Medium Grid 3 Accent 2" w:uiPriority="69"/>
+    <w:lsdException w:name="Dark List Accent 2" w:uiPriority="70"/>
+    <w:lsdException w:name="Colorful Shading Accent 2" w:uiPriority="71"/>
+    <w:lsdException w:name="Colorful List Accent 2" w:uiPriority="72"/>
+    <w:lsdException w:name="Colorful Grid Accent 2" w:uiPriority="73"/>
+    <w:lsdException w:name="Light Shading Accent 3" w:uiPriority="60"/>
+    <w:lsdException w:name="Light List Accent 3" w:uiPriority="61"/>
+    <w:lsdException w:name="Light Grid Accent 3" w:uiPriority="62"/>
+    <w:lsdException w:name="Medium Shading 1 Accent 3" w:uiPriority="63"/>
+    <w:lsdException w:name="Medium Shading 2 Accent 3" w:uiPriority="64"/>
+    <w:lsdException w:name="Medium List 1 Accent 3" w:uiPriority="65"/>
+    <w:lsdException w:name="Medium List 2 Accent 3" w:uiPriority="66"/>
+    <w:lsdException w:name="Medium Grid 1 Accent 3" w:uiPriority="67"/>
+    <w:lsdException w:name="Medium Grid 2 Accent 3" w:uiPriority="68"/>
+    <w:lsdException w:name="Medium Grid 3 Accent 3" w:uiPriority="69"/>
+    <w:lsdException w:name="Dark List Accent 3" w:uiPriority="70"/>
+    <w:lsdException w:name="Colorful Shading Accent 3" w:uiPriority="71"/>
+    <w:lsdException w:name="Colorful List Accent 3" w:uiPriority="72"/>
+    <w:lsdException w:name="Colorful Grid Accent 3" w:uiPriority="73"/>
+    <w:lsdException w:name="Light Shading Accent 4" w:uiPriority="60"/>
+    <w:lsdException w:name="Light List Accent 4" w:uiPriority="61"/>
+    <w:lsdException w:name="Light Grid Accent 4" w:uiPriority="62"/>
+    <w:lsdException w:name="Medium Shading 1 Accent 4" w:uiPriority="63"/>
+    <w:lsdException w:name="Medium Shading 2 Accent 4" w:uiPriority="64"/>
+    <w:lsdException w:name="Medium List 1 Accent 4" w:uiPriority="65"/>
+    <w:lsdException w:name="Medium List 2 Accent 4" w:uiPriority="66"/>
+    <w:lsdException w:name="Medium Grid 1 Accent 4" w:uiPriority="67"/>
+    <w:lsdException w:name="Medium Grid 2 Accent 4" w:uiPriority="68"/>
+    <w:lsdException w:name="Medium Grid 3 Accent 4" w:uiPriority="69"/>
+    <w:lsdException w:name="Dark List Accent 4" w:uiPriority="70"/>
+    <w:lsdException w:name="Colorful Shading Accent 4" w:uiPriority="71"/>
+    <w:lsdException w:name="Colorful List Accent 4" w:uiPriority="72"/>
+    <w:lsdException w:name="Colorful Grid Accent 4" w:uiPriority="73"/>
+    <w:lsdException w:name="Light Shading Accent 5" w:uiPriority="60"/>
+    <w:lsdException w:name="Light List Accent 5" w:uiPriority="61"/>
+    <w:lsdException w:name="Light Grid Accent 5" w:uiPriority="62"/>
+    <w:lsdException w:name="Medium Shading 1 Accent 5" w:uiPriority="63"/>
+    <w:lsdException w:name="Medium Shading 2 Accent 5" w:uiPriority="64"/>
+    <w:lsdException w:name="Medium List 1 Accent 5" w:uiPriority="65"/>
+    <w:lsdException w:name="Medium List 2 Accent 5" w:uiPriority="66"/>
+    <w:lsdException w:name="Medium Grid 1 Accent 5" w:uiPriority="67"/>
+    <w:lsdException w:name="Medium Grid 2 Accent 5" w:uiPriority="68"/>
+    <w:lsdException w:name="Medium Grid 3 Accent 5" w:uiPriority="69"/>
+    <w:lsdException w:name="Dark List Accent 5" w:uiPriority="70"/>
+    <w:lsdException w:name="Colorful Shading Accent 5" w:uiPriority="71"/>
+    <w:lsdException w:name="Colorful List Accent 5" w:uiPriority="72"/>
+    <w:lsdException w:name="Colorful Grid Accent 5" w:uiPriority="73"/>
+    <w:lsdException w:name="Light Shading Accent 6" w:uiPriority="60"/>
+    <w:lsdException w:name="Light List Accent 6" w:uiPriority="61"/>
+    <w:lsdException w:name="Light Grid Accent 6" w:uiPriority="62"/>
+    <w:lsdException w:name="Medium Shading 1 Accent 6" w:uiPriority="63"/>
+    <w:lsdException w:name="Medium Shading 2 Accent 6" w:uiPriority="64"/>
+    <w:lsdException w:name="Medium List 1 Accent 6" w:uiPriority="65"/>
+    <w:lsdException w:name="Medium List 2 Accent 6" w:uiPriority="66"/>
+    <w:lsdException w:name="Medium Grid 1 Accent 6" w:uiPriority="67"/>
+    <w:lsdException w:name="Medium Grid 2 Accent 6" w:uiPriority="68"/>
+    <w:lsdException w:name="Medium Grid 3 Accent 6" w:uiPriority="69"/>
+    <w:lsdException w:name="Dark List Accent 6" w:uiPriority="70"/>
+    <w:lsdException w:name="Colorful Shading Accent 6" w:uiPriority="71"/>
+    <w:lsdException w:name="Colorful List Accent 6" w:uiPriority="72"/>
+    <w:lsdException w:name="Colorful Grid Accent 6" w:uiPriority="73"/>
+    <w:lsdException w:name="Subtle Emphasis" w:uiPriority="19" w:qFormat="1"/>
+    <w:lsdException w:name="Intense Emphasis" w:uiPriority="21" w:qFormat="1"/>
+    <w:lsdException w:name="Subtle Reference" w:uiPriority="31" w:qFormat="1"/>
+    <w:lsdException w:name="Intense Reference" w:uiPriority="32" w:qFormat="1"/>
+    <w:lsdException w:name="Book Title" w:uiPriority="33" w:qFormat="1"/>
+    <w:lsdException w:name="Bibliography" w:semiHidden="1" w:uiPriority="37" w:unhideWhenUsed="1"/>
+    <w:lsdException w:name="TOC Heading" w:semiHidden="1" w:uiPriority="39" w:unhideWhenUsed="1" w:qFormat="1"/>
+    <w:lsdException w:name="Plain Table 1" w:uiPriority="41"/>
+    <w:lsdException w:name="Plain Table 2" w:uiPriority="42"/>
+    <w:lsdException w:name="Plain Table 3" w:uiPriority="43"/>
+    <w:lsdException w:name="Plain Table 4" w:uiPriority="44"/>
+    <w:lsdException w:name="Plain Table 5" w:uiPriority="45"/>
+    <w:lsdException w:name="Grid Table Light" w:uiPriority="40"/>
+    <w:lsdException w:name="Grid Table 1 Light" w:uiPriority="46"/>
+    <w:lsdException w:name="Grid Table 2" w:uiPriority="47"/>
+    <w:lsdException w:name="Grid Table 3" w:uiPriority="48"/>
+    <w:lsdException w:name="Grid Table 4" w:uiPriority="49"/>
+    <w:lsdException w:name="Grid Table 5 Dark" w:uiPriority="50"/>
+    <w:lsdException w:name="Grid Table 6 Colorful" w:uiPriority="51"/>
+    <w:lsdException w:name="Grid Table 7 Colorful" w:uiPriority="52"/>
+    <w:lsdException w:name="Grid Table 1 Light Accent 1" w:uiPriority="46"/>
+    <w:lsdException w:name="Grid Table 2 Accent 1" w:uiPriority="47"/>
+    <w:lsdException w:name="Grid Table 3 Accent 1" w:uiPriority="48"/>
+    <w:lsdException w:name="Grid Table 4 Accent 1" w:uiPriority="49"/>
+    <w:lsdException w:name="Grid Table 5 Dark Accent 1" w:uiPriority="50"/>
+    <w:lsdException w:name="Grid Table 6 Colorful Accent 1" w:uiPriority="51"/>
+    <w:lsdException w:name="Grid Table 7 Colorful Accent 1" w:uiPriority="52"/>
+    <w:lsdException w:name="Grid Table 1 Light Accent 2" w:uiPriority="46"/>
+    <w:lsdException w:name="Grid Table 2 Accent 2" w:uiPriority="47"/>
+    <w:lsdException w:name="Grid Table 3 Accent 2" w:uiPriority="48"/>
+    <w:lsdException w:name="Grid Table 4 Accent 2" w:uiPriority="49"/>
+    <w:lsdException w:name="Grid Table 5 Dark Accent 2" w:uiPriority="50"/>
+    <w:lsdException w:name="Grid Table 6 Colorful Accent 2" w:uiPriority="51"/>
+    <w:lsdException w:name="Grid Table 7 Colorful Accent 2" w:uiPriority="52"/>
+    <w:lsdException w:name="Grid Table 1 Light Accent 3" w:uiPriority="46"/>
+    <w:lsdException w:name="Grid Table 2 Accent 3" w:uiPriority="47"/>
+    <w:lsdException w:name="Grid Table 3 Accent 3" w:uiPriority="48"/>
+    <w:lsdException w:name="Grid Table 4 Accent 3" w:uiPriority="49"/>
+    <w:lsdException w:name="Grid Table 5 Dark Accent 3" w:uiPriority="50"/>
+    <w:lsdException w:name="Grid Table 6 Colorful Accent 3" w:uiPriority="51"/>
+    <w:lsdException w:name="Grid Table 7 Colorful Accent 3" w:uiPriority="52"/>
+    <w:lsdException w:name="Grid Table 1 Light Accent 4" w:uiPriority="46"/>
+    <w:lsdException w:name="Grid Table 2 Accent 4" w:uiPriority="47"/>
+    <w:lsdException w:name="Grid Table 3 Accent 4" w:uiPriority="48"/>
+    <w:lsdException w:name="Grid Table 4 Accent 4" w:uiPriority="49"/>
+    <w:lsdException w:name="Grid Table 5 Dark Accent 4" w:uiPriority="50"/>
+    <w:lsdException w:name="Grid Table 6 Colorful Accent 4" w:uiPriority="51"/>
+    <w:lsdException w:name="Grid Table 7 Colorful Accent 4" w:uiPriority="52"/>
+    <w:lsdException w:name="Grid Table 1 Light Accent 5" w:uiPriority="46"/>
+    <w:lsdException w:name="Grid Table 2 Accent 5" w:uiPriority="47"/>
+    <w:lsdException w:name="Grid Table 3 Accent 5" w:uiPriority="48"/>
+    <w:lsdException w:name="Grid Table 4 Accent 5" w:uiPriority="49"/>
+    <w:lsdException w:name="Grid Table 5 Dark Accent 5" w:uiPriority="50"/>
+    <w:lsdException w:name="Grid Table 6 Colorful Accent 5" w:uiPriority="51"/>
+    <w:lsdException w:name="Grid Table 7 Colorful Accent 5" w:uiPriority="52"/>
+    <w:lsdException w:name="Grid Table 1 Light Accent 6" w:uiPriority="46"/>
+    <w:lsdException w:name="Grid Table 2 Accent 6" w:uiPriority="47"/>
+    <w:lsdException w:name="Grid Table 3 Accent 6" w:uiPriority="48"/>
+    <w:lsdException w:name="Grid Table 4 Accent 6" w:uiPriority="49"/>
+    <w:lsdException w:name="Grid Table 5 Dark Accent 6" w:uiPriority="50"/>
+    <w:lsdException w:name="Grid Table 6 Colorful Accent 6" w:uiPriority="51"/>
+    <w:lsdException w:name="Grid Table 7 Colorful Accent 6" w:uiPriority="52"/>
+    <w:lsdException w:name="List Table 1 Light" w:uiPriority="46"/>
+    <w:lsdException w:name="List Table 2" w:uiPriority="47"/>
+    <w:lsdException w:name="List Table 3" w:uiPriority="48"/>
+    <w:lsdException w:name="List Table 4" w:uiPriority="49"/>
+    <w:lsdException w:name="List Table 5 Dark" w:uiPriority="50"/>
+    <w:lsdException w:name="List Table 6 Colorful" w:uiPriority="51"/>
+    <w:lsdException w:name="List Table 7 Colorful" w:uiPriority="52"/>
+    <w:lsdException w:name="List Table 1 Light Accent 1" w:uiPriority="46"/>
+    <w:lsdException w:name="List Table 2 Accent 1" w:uiPriority="47"/>
+    <w:lsdException w:name="List Table 3 Accent 1" w:uiPriority="48"/>
+    <w:lsdException w:name="List Table 4 Accent 1" w:uiPriority="49"/>
+    <w:lsdException w:name="List Table 5 Dark Accent 1" w:uiPriority="50"/>
+    <w:lsdException w:name="List Table 6 Colorful Accent 1" w:uiPriority="51"/>
+    <w:lsdException w:name="List Table 7 Colorful Accent 1" w:uiPriority="52"/>
+    <w:lsdException w:name="List Table 1 Light Accent 2" w:uiPriority="46"/>
+    <w:lsdException w:name="List Table 2 Accent 2" w:uiPriority="47"/>
+    <w:lsdException w:name="List Table 3 Accent 2" w:uiPriority="48"/>
+    <w:lsdException w:name="List Table 4 Accent 2" w:uiPriority="49"/>
+    <w:lsdException w:name="List Table 5 Dark Accent 2" w:uiPriority="50"/>
+    <w:lsdException w:name="List Table 6 Colorful Accent 2" w:uiPriority="51"/>
+    <w:lsdException w:name="List Table 7 Colorful Accent 2" w:uiPriority="52"/>
+    <w:lsdException w:name="List Table 1 Light Accent 3" w:uiPriority="46"/>
+    <w:lsdException w:name="List Table 2 Accent 3" w:uiPriority="47"/>
+    <w:lsdException w:name="List Table 3 Accent 3" w:uiPriority="48"/>
+    <w:lsdException w:name="List Table 4 Accent 3" w:uiPriority="49"/>
+    <w:lsdException w:name="List Table 5 Dark Accent 3" w:uiPriority="50"/>
+    <w:lsdException w:name="List Table 6 Colorful Accent 3" w:uiPriority="51"/>
+    <w:lsdException w:name="List Table 7 Colorful Accent 3" w:uiPriority="52"/>
+    <w:lsdException w:name="List Table 1 Light Accent 4" w:uiPriority="46"/>
+    <w:lsdException w:name="List Table 2 Accent 4" w:uiPriority="47"/>
+    <w:lsdException w:name="List Table 3 Accent 4" w:uiPriority="48"/>
+    <w:lsdException w:name="List Table 4 Accent 4" w:uiPriority="49"/>
+    <w:lsdException w:name="List Table 5 Dark Accent 4" w:uiPriority="50"/>
+    <w:lsdException w:name="List Table 6 Colorful Accent 4" w:uiPriority="51"/>
+    <w:lsdException w:name="List Table 7 Colorful Accent 4" w:uiPriority="52"/>
+    <w:lsdException w:name="List Table 1 Light Accent 5" w:uiPriority="46"/>
+    <w:lsdException w:name="List Table 2 Accent 5" w:uiPriority="47"/>
+    <w:lsdException w:name="List Table 3 Accent 5" w:uiPriority="48"/>
+    <w:lsdException w:name="List Table 4 Accent 5" w:uiPriority="49"/>
+    <w:lsdException w:name="List Table 5 Dark Accent 5" w:uiPriority="50"/>
+    <w:lsdException w:name="List Table 6 Colorful Accent 5" w:uiPriority="51"/>
+    <w:lsdException w:name="List Table 7 Colorful Accent 5" w:uiPriority="52"/>
+    <w:lsdException w:name="List Table 1 Light Accent 6" w:uiPriority="46"/>
+    <w:lsdException w:name="List Table 2 Accent 6" w:uiPriority="47"/>
+    <w:lsdException w:name="List Table 3 Accent 6" w:uiPriority="48"/>
+    <w:lsdException w:name="List Table 4 Accent 6" w:uiPriority="49"/>
+    <w:lsdException w:name="List Table 5 Dark Accent 6" w:uiPriority="50"/>
+    <w:lsdException w:name="List Table 6 Colorful Accent 6" w:uiPriority="51"/>
+    <w:lsdException w:name="List Table 7 Colorful Accent 6" w:uiPriority="52"/>
   </w:latentStyles>
-  <w:style w:type="paragraph" w:default="1" w:styleId="a">
+  <w:style w:type="paragraph" w:default="1" w:styleId="Normal">
     <w:name w:val="Normal"/>
     <w:qFormat/>
     <w:rsid w:val="00120A68"/>
   </w:style>
-  <w:style w:type="character" w:default="1" w:styleId="a0">
+  <w:style w:type="character" w:default="1" w:styleId="DefaultParagraphFont">
     <w:name w:val="Default Paragraph Font"/>
     <w:uiPriority w:val="1"/>
     <w:semiHidden/>
     <w:unhideWhenUsed/>
   </w:style>
-  <w:style w:type="table" w:default="1" w:styleId="a1">
+  <w:style w:type="table" w:default="1" w:styleId="TableNormal">
     <w:name w:val="Normal Table"/>
     <w:uiPriority w:val="99"/>
     <w:semiHidden/>
     <w:unhideWhenUsed/>
-    <w:qFormat/>
     <w:tblPr>
       <w:tblInd w:w="0" w:type="dxa"/>
       <w:tblCellMar>
@@ -3349,7 +3792,7 @@
       </w:tblCellMar>
     </w:tblPr>
   </w:style>
-  <w:style w:type="numbering" w:default="1" w:styleId="a2">
+  <w:style w:type="numbering" w:default="1" w:styleId="NoList">
     <w:name w:val="No List"/>
     <w:uiPriority w:val="99"/>
     <w:semiHidden/>
@@ -3407,7 +3850,7 @@
 </file>
 
 <file path=word/glossary/webSettings.xml><?xml version="1.0" encoding="utf-8"?>
-<w:webSettings xmlns:r="http://schemas.openxmlformats.org/officeDocument/2006/relationships" xmlns:w="http://schemas.openxmlformats.org/wordprocessingml/2006/main">
+<w:webSettings xmlns:mc="http://schemas.openxmlformats.org/markup-compatibility/2006" xmlns:r="http://schemas.openxmlformats.org/officeDocument/2006/relationships" xmlns:w="http://schemas.openxmlformats.org/wordprocessingml/2006/main" xmlns:w14="http://schemas.microsoft.com/office/word/2010/wordml" xmlns:w15="http://schemas.microsoft.com/office/word/2012/wordml" mc:Ignorable="w14 w15">
   <w:optimizeForBrowser/>
   <w:allowPNG/>
 </w:webSettings>

</xml_diff>